<commit_message>
main: remove list codec
- remove list codec to look good
- update file Huondan with tls setting
- remove qualiy = 10 and max_call = 32 of pjsua config

Signed-off-by: Nguyen Tien Thanh - ThanhNT90 (FGA.DAP) <ThanhNT90@fsoft.com.vn>
</commit_message>
<xml_diff>
--- a/docs/HuongDan.docx
+++ b/docs/HuongDan.docx
@@ -1672,8 +1672,6 @@
       <w:r>
         <w:t>https://trac.pjsip.org/repos/wiki/FAQ#multi-snd</w:t>
       </w:r>
-      <w:bookmarkStart w:id="0" w:name="_GoBack"/>
-      <w:bookmarkEnd w:id="0"/>
     </w:p>
     <w:p>
       <w:pPr>
@@ -3104,7 +3102,10 @@
       </w:r>
       <w:proofErr w:type="gramEnd"/>
       <w:r>
-        <w:t>/configure –with-bcg729=/</w:t>
+        <w:t>/configure --</w:t>
+      </w:r>
+      <w:r>
+        <w:t>with-bcg729=/</w:t>
       </w:r>
       <w:proofErr w:type="spellStart"/>
       <w:r>
@@ -4058,17 +4059,18 @@
       </w:r>
       <w:proofErr w:type="spellStart"/>
       <w:r>
-        <w:t>mục</w:t>
+        <w:t>mụ</w:t>
+      </w:r>
+      <w:r>
+        <w:t>c</w:t>
       </w:r>
       <w:proofErr w:type="spellEnd"/>
       <w:r>
         <w:t xml:space="preserve">: </w:t>
       </w:r>
-      <w:proofErr w:type="spellStart"/>
-      <w:r>
-        <w:t>pjproject</w:t>
-      </w:r>
-      <w:proofErr w:type="spellEnd"/>
+      <w:r>
+        <w:t>/pjproject-2.10</w:t>
+      </w:r>
       <w:r>
         <w:t>/</w:t>
       </w:r>
@@ -4239,14 +4241,269 @@
       <w:pPr>
         <w:pStyle w:val="ListParagraph"/>
       </w:pPr>
+    </w:p>
+    <w:p>
+      <w:pPr>
+        <w:pStyle w:val="ListParagraph"/>
+        <w:rPr>
+          <w:b/>
+        </w:rPr>
+      </w:pPr>
+      <w:proofErr w:type="spellStart"/>
+      <w:r>
+        <w:rPr>
+          <w:b/>
+        </w:rPr>
+        <w:t>Phần</w:t>
+      </w:r>
+      <w:proofErr w:type="spellEnd"/>
+      <w:r>
+        <w:rPr>
+          <w:b/>
+        </w:rPr>
+        <w:t xml:space="preserve"> </w:t>
+      </w:r>
+      <w:proofErr w:type="spellStart"/>
+      <w:r>
+        <w:rPr>
+          <w:b/>
+        </w:rPr>
+        <w:t>tls</w:t>
+      </w:r>
+      <w:proofErr w:type="spellEnd"/>
+      <w:r>
+        <w:rPr>
+          <w:b/>
+        </w:rPr>
+        <w:t>:</w:t>
+      </w:r>
+    </w:p>
+    <w:p>
+      <w:pPr>
+        <w:pStyle w:val="ListParagraph"/>
+      </w:pPr>
+      <w:r>
+        <w:t xml:space="preserve">Build </w:t>
+      </w:r>
+      <w:proofErr w:type="spellStart"/>
+      <w:r>
+        <w:t>lại</w:t>
+      </w:r>
+      <w:proofErr w:type="spellEnd"/>
+      <w:r>
+        <w:t xml:space="preserve"> source </w:t>
+      </w:r>
+      <w:proofErr w:type="spellStart"/>
+      <w:r>
+        <w:t>pjsip</w:t>
+      </w:r>
+      <w:proofErr w:type="spellEnd"/>
+      <w:r>
+        <w:t xml:space="preserve"> </w:t>
+      </w:r>
+      <w:proofErr w:type="spellStart"/>
+      <w:r>
+        <w:t>theo</w:t>
+      </w:r>
+      <w:proofErr w:type="spellEnd"/>
+      <w:r>
+        <w:t xml:space="preserve"> </w:t>
+      </w:r>
+      <w:proofErr w:type="spellStart"/>
+      <w:r>
+        <w:t>hướng</w:t>
+      </w:r>
+      <w:proofErr w:type="spellEnd"/>
+      <w:r>
+        <w:t xml:space="preserve"> </w:t>
+      </w:r>
+      <w:proofErr w:type="spellStart"/>
+      <w:r>
+        <w:t>dẫn</w:t>
+      </w:r>
+      <w:proofErr w:type="spellEnd"/>
+      <w:r>
+        <w:t xml:space="preserve"> </w:t>
+      </w:r>
+      <w:proofErr w:type="spellStart"/>
+      <w:r>
+        <w:t>trong</w:t>
+      </w:r>
+      <w:proofErr w:type="spellEnd"/>
+      <w:r>
+        <w:t xml:space="preserve"> link </w:t>
+      </w:r>
+      <w:proofErr w:type="spellStart"/>
+      <w:r>
+        <w:t>sau</w:t>
+      </w:r>
+      <w:proofErr w:type="spellEnd"/>
+      <w:r>
+        <w:t>:</w:t>
+      </w:r>
+    </w:p>
+    <w:p>
+      <w:pPr>
+        <w:pStyle w:val="ListParagraph"/>
+        <w:ind w:firstLine="720"/>
+        <w:rPr>
+          <w:i/>
+          <w:u w:val="single"/>
+        </w:rPr>
+      </w:pPr>
+      <w:bookmarkStart w:id="0" w:name="_GoBack"/>
+      <w:bookmarkEnd w:id="0"/>
+      <w:r>
+        <w:rPr>
+          <w:i/>
+          <w:u w:val="single"/>
+        </w:rPr>
+        <w:t>https://trac.pjsip.org/repos/wiki/TLS#BuildPJSIPwithTLSSupport</w:t>
+      </w:r>
+    </w:p>
+    <w:p>
+      <w:r>
+        <w:tab/>
+      </w:r>
+      <w:r>
+        <w:tab/>
+      </w:r>
+      <w:proofErr w:type="spellStart"/>
+      <w:r>
+        <w:t>Chỉ</w:t>
+      </w:r>
+      <w:proofErr w:type="spellEnd"/>
+      <w:r>
+        <w:t xml:space="preserve"> </w:t>
+      </w:r>
+      <w:proofErr w:type="spellStart"/>
+      <w:r>
+        <w:t>tham</w:t>
+      </w:r>
+      <w:proofErr w:type="spellEnd"/>
+      <w:r>
+        <w:t xml:space="preserve"> </w:t>
+      </w:r>
+      <w:proofErr w:type="spellStart"/>
+      <w:r>
+        <w:t>khảo</w:t>
+      </w:r>
+      <w:proofErr w:type="spellEnd"/>
+      <w:r>
+        <w:t xml:space="preserve"> </w:t>
+      </w:r>
+      <w:proofErr w:type="spellStart"/>
+      <w:r>
+        <w:t>đến</w:t>
+      </w:r>
+      <w:proofErr w:type="spellEnd"/>
+      <w:r>
+        <w:t xml:space="preserve"> </w:t>
+      </w:r>
+      <w:proofErr w:type="spellStart"/>
+      <w:r>
+        <w:t>phần</w:t>
+      </w:r>
+      <w:proofErr w:type="spellEnd"/>
+      <w:r>
+        <w:t xml:space="preserve"> </w:t>
+      </w:r>
+      <w:r>
+        <w:t>Build PJSIP with TLS Support</w:t>
+      </w:r>
+      <w:r>
+        <w:t>.</w:t>
+      </w:r>
+    </w:p>
+    <w:p>
+      <w:pPr>
+        <w:pStyle w:val="ListParagraph"/>
+      </w:pPr>
+      <w:proofErr w:type="spellStart"/>
+      <w:r>
+        <w:t>Khai</w:t>
+      </w:r>
+      <w:proofErr w:type="spellEnd"/>
+      <w:r>
+        <w:t xml:space="preserve"> </w:t>
+      </w:r>
+      <w:proofErr w:type="spellStart"/>
+      <w:r>
+        <w:t>báo</w:t>
+      </w:r>
+      <w:proofErr w:type="spellEnd"/>
+      <w:r>
+        <w:t xml:space="preserve"> 1 </w:t>
+      </w:r>
+      <w:proofErr w:type="spellStart"/>
+      <w:r>
+        <w:t>biến</w:t>
+      </w:r>
+      <w:proofErr w:type="spellEnd"/>
+      <w:r>
+        <w:t xml:space="preserve"> </w:t>
+      </w:r>
+      <w:proofErr w:type="spellStart"/>
+      <w:r>
+        <w:t>pjsip_tls_setting</w:t>
+      </w:r>
+      <w:proofErr w:type="spellEnd"/>
+      <w:r>
+        <w:t xml:space="preserve"> </w:t>
+      </w:r>
+      <w:proofErr w:type="spellStart"/>
+      <w:r>
+        <w:t>để</w:t>
+      </w:r>
+      <w:proofErr w:type="spellEnd"/>
+      <w:r>
+        <w:t xml:space="preserve"> </w:t>
+      </w:r>
+      <w:proofErr w:type="spellStart"/>
+      <w:r>
+        <w:t>chứa</w:t>
+      </w:r>
+      <w:proofErr w:type="spellEnd"/>
+      <w:r>
+        <w:t xml:space="preserve"> </w:t>
+      </w:r>
+      <w:proofErr w:type="spellStart"/>
+      <w:r>
+        <w:t>cấu</w:t>
+      </w:r>
+      <w:proofErr w:type="spellEnd"/>
+      <w:r>
+        <w:t xml:space="preserve"> </w:t>
+      </w:r>
+      <w:proofErr w:type="spellStart"/>
+      <w:r>
+        <w:t>hình</w:t>
+      </w:r>
+      <w:proofErr w:type="spellEnd"/>
+      <w:r>
+        <w:t xml:space="preserve"> </w:t>
+      </w:r>
+      <w:proofErr w:type="spellStart"/>
+      <w:r>
+        <w:t>tls</w:t>
+      </w:r>
+      <w:proofErr w:type="spellEnd"/>
+      <w:r>
+        <w:t>:</w:t>
+      </w:r>
+    </w:p>
+    <w:p>
+      <w:pPr>
+        <w:pStyle w:val="ListParagraph"/>
+      </w:pPr>
       <w:r>
         <w:rPr>
           <w:noProof/>
         </w:rPr>
         <w:drawing>
-          <wp:inline distT="0" distB="0" distL="0" distR="0" wp14:anchorId="7590EE68" wp14:editId="3BC3400F">
-            <wp:extent cx="5943600" cy="890905"/>
-            <wp:effectExtent l="0" t="0" r="0" b="4445"/>
+          <wp:inline distT="0" distB="0" distL="0" distR="0" wp14:anchorId="31AADEFE" wp14:editId="1D56122A">
+            <wp:extent cx="5943600" cy="1037590"/>
+            <wp:effectExtent l="0" t="0" r="0" b="0"/>
             <wp:docPr id="12" name="Picture 12"/>
             <wp:cNvGraphicFramePr>
               <a:graphicFrameLocks xmlns:a="http://schemas.openxmlformats.org/drawingml/2006/main" noChangeAspect="1"/>
@@ -4267,7 +4524,139 @@
                   <pic:spPr>
                     <a:xfrm>
                       <a:off x="0" y="0"/>
-                      <a:ext cx="5943600" cy="890905"/>
+                      <a:ext cx="5943600" cy="1037590"/>
+                    </a:xfrm>
+                    <a:prstGeom prst="rect">
+                      <a:avLst/>
+                    </a:prstGeom>
+                  </pic:spPr>
+                </pic:pic>
+              </a:graphicData>
+            </a:graphic>
+          </wp:inline>
+        </w:drawing>
+      </w:r>
+    </w:p>
+    <w:p>
+      <w:pPr>
+        <w:pStyle w:val="ListParagraph"/>
+      </w:pPr>
+    </w:p>
+    <w:p>
+      <w:pPr>
+        <w:pStyle w:val="ListParagraph"/>
+      </w:pPr>
+      <w:proofErr w:type="spellStart"/>
+      <w:r>
+        <w:t>Sau</w:t>
+      </w:r>
+      <w:proofErr w:type="spellEnd"/>
+      <w:r>
+        <w:t xml:space="preserve"> </w:t>
+      </w:r>
+      <w:proofErr w:type="spellStart"/>
+      <w:r>
+        <w:t>đó</w:t>
+      </w:r>
+      <w:proofErr w:type="spellEnd"/>
+      <w:r>
+        <w:t xml:space="preserve"> </w:t>
+      </w:r>
+      <w:proofErr w:type="spellStart"/>
+      <w:r>
+        <w:t>gán</w:t>
+      </w:r>
+      <w:proofErr w:type="spellEnd"/>
+      <w:r>
+        <w:t xml:space="preserve"> </w:t>
+      </w:r>
+      <w:proofErr w:type="spellStart"/>
+      <w:r>
+        <w:t>tls</w:t>
+      </w:r>
+      <w:proofErr w:type="spellEnd"/>
+      <w:r>
+        <w:t xml:space="preserve"> setting </w:t>
+      </w:r>
+      <w:proofErr w:type="spellStart"/>
+      <w:r>
+        <w:t>này</w:t>
+      </w:r>
+      <w:proofErr w:type="spellEnd"/>
+      <w:r>
+        <w:t xml:space="preserve"> </w:t>
+      </w:r>
+      <w:proofErr w:type="spellStart"/>
+      <w:r>
+        <w:t>vào</w:t>
+      </w:r>
+      <w:proofErr w:type="spellEnd"/>
+      <w:r>
+        <w:t xml:space="preserve"> </w:t>
+      </w:r>
+      <w:proofErr w:type="spellStart"/>
+      <w:r>
+        <w:t>cho</w:t>
+      </w:r>
+      <w:proofErr w:type="spellEnd"/>
+      <w:r>
+        <w:t xml:space="preserve"> </w:t>
+      </w:r>
+      <w:proofErr w:type="spellStart"/>
+      <w:r>
+        <w:t>cấu</w:t>
+      </w:r>
+      <w:proofErr w:type="spellEnd"/>
+      <w:r>
+        <w:t xml:space="preserve"> </w:t>
+      </w:r>
+      <w:proofErr w:type="spellStart"/>
+      <w:r>
+        <w:t>hình</w:t>
+      </w:r>
+      <w:proofErr w:type="spellEnd"/>
+      <w:r>
+        <w:t xml:space="preserve"> transport:</w:t>
+      </w:r>
+    </w:p>
+    <w:p>
+      <w:pPr>
+        <w:pStyle w:val="ListParagraph"/>
+      </w:pPr>
+    </w:p>
+    <w:p>
+      <w:pPr>
+        <w:pStyle w:val="ListParagraph"/>
+      </w:pPr>
+      <w:r>
+        <w:rPr>
+          <w:noProof/>
+        </w:rPr>
+        <w:drawing>
+          <wp:inline distT="0" distB="0" distL="0" distR="0" wp14:anchorId="67719FA8" wp14:editId="6A488E60">
+            <wp:extent cx="5943600" cy="375920"/>
+            <wp:effectExtent l="0" t="0" r="0" b="5080"/>
+            <wp:docPr id="13" name="Picture 13"/>
+            <wp:cNvGraphicFramePr>
+              <a:graphicFrameLocks xmlns:a="http://schemas.openxmlformats.org/drawingml/2006/main" noChangeAspect="1"/>
+            </wp:cNvGraphicFramePr>
+            <a:graphic xmlns:a="http://schemas.openxmlformats.org/drawingml/2006/main">
+              <a:graphicData uri="http://schemas.openxmlformats.org/drawingml/2006/picture">
+                <pic:pic xmlns:pic="http://schemas.openxmlformats.org/drawingml/2006/picture">
+                  <pic:nvPicPr>
+                    <pic:cNvPr id="1" name=""/>
+                    <pic:cNvPicPr/>
+                  </pic:nvPicPr>
+                  <pic:blipFill>
+                    <a:blip r:embed="rId20"/>
+                    <a:stretch>
+                      <a:fillRect/>
+                    </a:stretch>
+                  </pic:blipFill>
+                  <pic:spPr>
+                    <a:xfrm>
+                      <a:off x="0" y="0"/>
+                      <a:ext cx="5943600" cy="375920"/>
                     </a:xfrm>
                     <a:prstGeom prst="rect">
                       <a:avLst/>

</xml_diff>

<commit_message>
source code for spi
</commit_message>
<xml_diff>
--- a/docs/HuongDan.docx
+++ b/docs/HuongDan.docx
@@ -1672,6 +1672,8 @@
       <w:r>
         <w:t>https://trac.pjsip.org/repos/wiki/FAQ#multi-snd</w:t>
       </w:r>
+      <w:bookmarkStart w:id="0" w:name="_GoBack"/>
+      <w:bookmarkEnd w:id="0"/>
     </w:p>
     <w:p>
       <w:pPr>
@@ -3102,10 +3104,7 @@
       </w:r>
       <w:proofErr w:type="gramEnd"/>
       <w:r>
-        <w:t>/configure --</w:t>
-      </w:r>
-      <w:r>
-        <w:t>with-bcg729=/</w:t>
+        <w:t>/configure –with-bcg729=/</w:t>
       </w:r>
       <w:proofErr w:type="spellStart"/>
       <w:r>
@@ -4059,18 +4058,17 @@
       </w:r>
       <w:proofErr w:type="spellStart"/>
       <w:r>
-        <w:t>mụ</w:t>
-      </w:r>
-      <w:r>
-        <w:t>c</w:t>
+        <w:t>mục</w:t>
       </w:r>
       <w:proofErr w:type="spellEnd"/>
       <w:r>
         <w:t xml:space="preserve">: </w:t>
       </w:r>
-      <w:r>
-        <w:t>/pjproject-2.10</w:t>
-      </w:r>
+      <w:proofErr w:type="spellStart"/>
+      <w:r>
+        <w:t>pjproject</w:t>
+      </w:r>
+      <w:proofErr w:type="spellEnd"/>
       <w:r>
         <w:t>/</w:t>
       </w:r>
@@ -4241,269 +4239,14 @@
       <w:pPr>
         <w:pStyle w:val="ListParagraph"/>
       </w:pPr>
-    </w:p>
-    <w:p>
-      <w:pPr>
-        <w:pStyle w:val="ListParagraph"/>
-        <w:rPr>
-          <w:b/>
-        </w:rPr>
-      </w:pPr>
-      <w:proofErr w:type="spellStart"/>
-      <w:r>
-        <w:rPr>
-          <w:b/>
-        </w:rPr>
-        <w:t>Phần</w:t>
-      </w:r>
-      <w:proofErr w:type="spellEnd"/>
-      <w:r>
-        <w:rPr>
-          <w:b/>
-        </w:rPr>
-        <w:t xml:space="preserve"> </w:t>
-      </w:r>
-      <w:proofErr w:type="spellStart"/>
-      <w:r>
-        <w:rPr>
-          <w:b/>
-        </w:rPr>
-        <w:t>tls</w:t>
-      </w:r>
-      <w:proofErr w:type="spellEnd"/>
-      <w:r>
-        <w:rPr>
-          <w:b/>
-        </w:rPr>
-        <w:t>:</w:t>
-      </w:r>
-    </w:p>
-    <w:p>
-      <w:pPr>
-        <w:pStyle w:val="ListParagraph"/>
-      </w:pPr>
-      <w:r>
-        <w:t xml:space="preserve">Build </w:t>
-      </w:r>
-      <w:proofErr w:type="spellStart"/>
-      <w:r>
-        <w:t>lại</w:t>
-      </w:r>
-      <w:proofErr w:type="spellEnd"/>
-      <w:r>
-        <w:t xml:space="preserve"> source </w:t>
-      </w:r>
-      <w:proofErr w:type="spellStart"/>
-      <w:r>
-        <w:t>pjsip</w:t>
-      </w:r>
-      <w:proofErr w:type="spellEnd"/>
-      <w:r>
-        <w:t xml:space="preserve"> </w:t>
-      </w:r>
-      <w:proofErr w:type="spellStart"/>
-      <w:r>
-        <w:t>theo</w:t>
-      </w:r>
-      <w:proofErr w:type="spellEnd"/>
-      <w:r>
-        <w:t xml:space="preserve"> </w:t>
-      </w:r>
-      <w:proofErr w:type="spellStart"/>
-      <w:r>
-        <w:t>hướng</w:t>
-      </w:r>
-      <w:proofErr w:type="spellEnd"/>
-      <w:r>
-        <w:t xml:space="preserve"> </w:t>
-      </w:r>
-      <w:proofErr w:type="spellStart"/>
-      <w:r>
-        <w:t>dẫn</w:t>
-      </w:r>
-      <w:proofErr w:type="spellEnd"/>
-      <w:r>
-        <w:t xml:space="preserve"> </w:t>
-      </w:r>
-      <w:proofErr w:type="spellStart"/>
-      <w:r>
-        <w:t>trong</w:t>
-      </w:r>
-      <w:proofErr w:type="spellEnd"/>
-      <w:r>
-        <w:t xml:space="preserve"> link </w:t>
-      </w:r>
-      <w:proofErr w:type="spellStart"/>
-      <w:r>
-        <w:t>sau</w:t>
-      </w:r>
-      <w:proofErr w:type="spellEnd"/>
-      <w:r>
-        <w:t>:</w:t>
-      </w:r>
-    </w:p>
-    <w:p>
-      <w:pPr>
-        <w:pStyle w:val="ListParagraph"/>
-        <w:ind w:firstLine="720"/>
-        <w:rPr>
-          <w:i/>
-          <w:u w:val="single"/>
-        </w:rPr>
-      </w:pPr>
-      <w:bookmarkStart w:id="0" w:name="_GoBack"/>
-      <w:bookmarkEnd w:id="0"/>
-      <w:r>
-        <w:rPr>
-          <w:i/>
-          <w:u w:val="single"/>
-        </w:rPr>
-        <w:t>https://trac.pjsip.org/repos/wiki/TLS#BuildPJSIPwithTLSSupport</w:t>
-      </w:r>
-    </w:p>
-    <w:p>
-      <w:r>
-        <w:tab/>
-      </w:r>
-      <w:r>
-        <w:tab/>
-      </w:r>
-      <w:proofErr w:type="spellStart"/>
-      <w:r>
-        <w:t>Chỉ</w:t>
-      </w:r>
-      <w:proofErr w:type="spellEnd"/>
-      <w:r>
-        <w:t xml:space="preserve"> </w:t>
-      </w:r>
-      <w:proofErr w:type="spellStart"/>
-      <w:r>
-        <w:t>tham</w:t>
-      </w:r>
-      <w:proofErr w:type="spellEnd"/>
-      <w:r>
-        <w:t xml:space="preserve"> </w:t>
-      </w:r>
-      <w:proofErr w:type="spellStart"/>
-      <w:r>
-        <w:t>khảo</w:t>
-      </w:r>
-      <w:proofErr w:type="spellEnd"/>
-      <w:r>
-        <w:t xml:space="preserve"> </w:t>
-      </w:r>
-      <w:proofErr w:type="spellStart"/>
-      <w:r>
-        <w:t>đến</w:t>
-      </w:r>
-      <w:proofErr w:type="spellEnd"/>
-      <w:r>
-        <w:t xml:space="preserve"> </w:t>
-      </w:r>
-      <w:proofErr w:type="spellStart"/>
-      <w:r>
-        <w:t>phần</w:t>
-      </w:r>
-      <w:proofErr w:type="spellEnd"/>
-      <w:r>
-        <w:t xml:space="preserve"> </w:t>
-      </w:r>
-      <w:r>
-        <w:t>Build PJSIP with TLS Support</w:t>
-      </w:r>
-      <w:r>
-        <w:t>.</w:t>
-      </w:r>
-    </w:p>
-    <w:p>
-      <w:pPr>
-        <w:pStyle w:val="ListParagraph"/>
-      </w:pPr>
-      <w:proofErr w:type="spellStart"/>
-      <w:r>
-        <w:t>Khai</w:t>
-      </w:r>
-      <w:proofErr w:type="spellEnd"/>
-      <w:r>
-        <w:t xml:space="preserve"> </w:t>
-      </w:r>
-      <w:proofErr w:type="spellStart"/>
-      <w:r>
-        <w:t>báo</w:t>
-      </w:r>
-      <w:proofErr w:type="spellEnd"/>
-      <w:r>
-        <w:t xml:space="preserve"> 1 </w:t>
-      </w:r>
-      <w:proofErr w:type="spellStart"/>
-      <w:r>
-        <w:t>biến</w:t>
-      </w:r>
-      <w:proofErr w:type="spellEnd"/>
-      <w:r>
-        <w:t xml:space="preserve"> </w:t>
-      </w:r>
-      <w:proofErr w:type="spellStart"/>
-      <w:r>
-        <w:t>pjsip_tls_setting</w:t>
-      </w:r>
-      <w:proofErr w:type="spellEnd"/>
-      <w:r>
-        <w:t xml:space="preserve"> </w:t>
-      </w:r>
-      <w:proofErr w:type="spellStart"/>
-      <w:r>
-        <w:t>để</w:t>
-      </w:r>
-      <w:proofErr w:type="spellEnd"/>
-      <w:r>
-        <w:t xml:space="preserve"> </w:t>
-      </w:r>
-      <w:proofErr w:type="spellStart"/>
-      <w:r>
-        <w:t>chứa</w:t>
-      </w:r>
-      <w:proofErr w:type="spellEnd"/>
-      <w:r>
-        <w:t xml:space="preserve"> </w:t>
-      </w:r>
-      <w:proofErr w:type="spellStart"/>
-      <w:r>
-        <w:t>cấu</w:t>
-      </w:r>
-      <w:proofErr w:type="spellEnd"/>
-      <w:r>
-        <w:t xml:space="preserve"> </w:t>
-      </w:r>
-      <w:proofErr w:type="spellStart"/>
-      <w:r>
-        <w:t>hình</w:t>
-      </w:r>
-      <w:proofErr w:type="spellEnd"/>
-      <w:r>
-        <w:t xml:space="preserve"> </w:t>
-      </w:r>
-      <w:proofErr w:type="spellStart"/>
-      <w:r>
-        <w:t>tls</w:t>
-      </w:r>
-      <w:proofErr w:type="spellEnd"/>
-      <w:r>
-        <w:t>:</w:t>
-      </w:r>
-    </w:p>
-    <w:p>
-      <w:pPr>
-        <w:pStyle w:val="ListParagraph"/>
-      </w:pPr>
       <w:r>
         <w:rPr>
           <w:noProof/>
         </w:rPr>
         <w:drawing>
-          <wp:inline distT="0" distB="0" distL="0" distR="0" wp14:anchorId="31AADEFE" wp14:editId="1D56122A">
-            <wp:extent cx="5943600" cy="1037590"/>
-            <wp:effectExtent l="0" t="0" r="0" b="0"/>
+          <wp:inline distT="0" distB="0" distL="0" distR="0" wp14:anchorId="7590EE68" wp14:editId="3BC3400F">
+            <wp:extent cx="5943600" cy="890905"/>
+            <wp:effectExtent l="0" t="0" r="0" b="4445"/>
             <wp:docPr id="12" name="Picture 12"/>
             <wp:cNvGraphicFramePr>
               <a:graphicFrameLocks xmlns:a="http://schemas.openxmlformats.org/drawingml/2006/main" noChangeAspect="1"/>
@@ -4524,139 +4267,7 @@
                   <pic:spPr>
                     <a:xfrm>
                       <a:off x="0" y="0"/>
-                      <a:ext cx="5943600" cy="1037590"/>
-                    </a:xfrm>
-                    <a:prstGeom prst="rect">
-                      <a:avLst/>
-                    </a:prstGeom>
-                  </pic:spPr>
-                </pic:pic>
-              </a:graphicData>
-            </a:graphic>
-          </wp:inline>
-        </w:drawing>
-      </w:r>
-    </w:p>
-    <w:p>
-      <w:pPr>
-        <w:pStyle w:val="ListParagraph"/>
-      </w:pPr>
-    </w:p>
-    <w:p>
-      <w:pPr>
-        <w:pStyle w:val="ListParagraph"/>
-      </w:pPr>
-      <w:proofErr w:type="spellStart"/>
-      <w:r>
-        <w:t>Sau</w:t>
-      </w:r>
-      <w:proofErr w:type="spellEnd"/>
-      <w:r>
-        <w:t xml:space="preserve"> </w:t>
-      </w:r>
-      <w:proofErr w:type="spellStart"/>
-      <w:r>
-        <w:t>đó</w:t>
-      </w:r>
-      <w:proofErr w:type="spellEnd"/>
-      <w:r>
-        <w:t xml:space="preserve"> </w:t>
-      </w:r>
-      <w:proofErr w:type="spellStart"/>
-      <w:r>
-        <w:t>gán</w:t>
-      </w:r>
-      <w:proofErr w:type="spellEnd"/>
-      <w:r>
-        <w:t xml:space="preserve"> </w:t>
-      </w:r>
-      <w:proofErr w:type="spellStart"/>
-      <w:r>
-        <w:t>tls</w:t>
-      </w:r>
-      <w:proofErr w:type="spellEnd"/>
-      <w:r>
-        <w:t xml:space="preserve"> setting </w:t>
-      </w:r>
-      <w:proofErr w:type="spellStart"/>
-      <w:r>
-        <w:t>này</w:t>
-      </w:r>
-      <w:proofErr w:type="spellEnd"/>
-      <w:r>
-        <w:t xml:space="preserve"> </w:t>
-      </w:r>
-      <w:proofErr w:type="spellStart"/>
-      <w:r>
-        <w:t>vào</w:t>
-      </w:r>
-      <w:proofErr w:type="spellEnd"/>
-      <w:r>
-        <w:t xml:space="preserve"> </w:t>
-      </w:r>
-      <w:proofErr w:type="spellStart"/>
-      <w:r>
-        <w:t>cho</w:t>
-      </w:r>
-      <w:proofErr w:type="spellEnd"/>
-      <w:r>
-        <w:t xml:space="preserve"> </w:t>
-      </w:r>
-      <w:proofErr w:type="spellStart"/>
-      <w:r>
-        <w:t>cấu</w:t>
-      </w:r>
-      <w:proofErr w:type="spellEnd"/>
-      <w:r>
-        <w:t xml:space="preserve"> </w:t>
-      </w:r>
-      <w:proofErr w:type="spellStart"/>
-      <w:r>
-        <w:t>hình</w:t>
-      </w:r>
-      <w:proofErr w:type="spellEnd"/>
-      <w:r>
-        <w:t xml:space="preserve"> transport:</w:t>
-      </w:r>
-    </w:p>
-    <w:p>
-      <w:pPr>
-        <w:pStyle w:val="ListParagraph"/>
-      </w:pPr>
-    </w:p>
-    <w:p>
-      <w:pPr>
-        <w:pStyle w:val="ListParagraph"/>
-      </w:pPr>
-      <w:r>
-        <w:rPr>
-          <w:noProof/>
-        </w:rPr>
-        <w:drawing>
-          <wp:inline distT="0" distB="0" distL="0" distR="0" wp14:anchorId="67719FA8" wp14:editId="6A488E60">
-            <wp:extent cx="5943600" cy="375920"/>
-            <wp:effectExtent l="0" t="0" r="0" b="5080"/>
-            <wp:docPr id="13" name="Picture 13"/>
-            <wp:cNvGraphicFramePr>
-              <a:graphicFrameLocks xmlns:a="http://schemas.openxmlformats.org/drawingml/2006/main" noChangeAspect="1"/>
-            </wp:cNvGraphicFramePr>
-            <a:graphic xmlns:a="http://schemas.openxmlformats.org/drawingml/2006/main">
-              <a:graphicData uri="http://schemas.openxmlformats.org/drawingml/2006/picture">
-                <pic:pic xmlns:pic="http://schemas.openxmlformats.org/drawingml/2006/picture">
-                  <pic:nvPicPr>
-                    <pic:cNvPr id="1" name=""/>
-                    <pic:cNvPicPr/>
-                  </pic:nvPicPr>
-                  <pic:blipFill>
-                    <a:blip r:embed="rId20"/>
-                    <a:stretch>
-                      <a:fillRect/>
-                    </a:stretch>
-                  </pic:blipFill>
-                  <pic:spPr>
-                    <a:xfrm>
-                      <a:off x="0" y="0"/>
-                      <a:ext cx="5943600" cy="375920"/>
+                      <a:ext cx="5943600" cy="890905"/>
                     </a:xfrm>
                     <a:prstGeom prst="rect">
                       <a:avLst/>

</xml_diff>

<commit_message>
chinh sua them doc cho phan spi
</commit_message>
<xml_diff>
--- a/docs/HuongDan.docx
+++ b/docs/HuongDan.docx
@@ -1,6 +1,6 @@
 
 <file path=word/document.xml><?xml version="1.0" encoding="utf-8"?>
-<w:document xmlns:wpc="http://schemas.microsoft.com/office/word/2010/wordprocessingCanvas" xmlns:cx="http://schemas.microsoft.com/office/drawing/2014/chartex" xmlns:mc="http://schemas.openxmlformats.org/markup-compatibility/2006" xmlns:o="urn:schemas-microsoft-com:office:office" xmlns:r="http://schemas.openxmlformats.org/officeDocument/2006/relationships" xmlns:m="http://schemas.openxmlformats.org/officeDocument/2006/math" xmlns:v="urn:schemas-microsoft-com:vml" xmlns:wp14="http://schemas.microsoft.com/office/word/2010/wordprocessingDrawing" xmlns:wp="http://schemas.openxmlformats.org/drawingml/2006/wordprocessingDrawing" xmlns:w10="urn:schemas-microsoft-com:office:word" xmlns:w="http://schemas.openxmlformats.org/wordprocessingml/2006/main" xmlns:w14="http://schemas.microsoft.com/office/word/2010/wordml" xmlns:w15="http://schemas.microsoft.com/office/word/2012/wordml" xmlns:w16se="http://schemas.microsoft.com/office/word/2015/wordml/symex" xmlns:wpg="http://schemas.microsoft.com/office/word/2010/wordprocessingGroup" xmlns:wpi="http://schemas.microsoft.com/office/word/2010/wordprocessingInk" xmlns:wne="http://schemas.microsoft.com/office/word/2006/wordml" xmlns:wps="http://schemas.microsoft.com/office/word/2010/wordprocessingShape" mc:Ignorable="w14 w15 w16se wp14">
+<w:document xmlns:wpc="http://schemas.microsoft.com/office/word/2010/wordprocessingCanvas" xmlns:cx="http://schemas.microsoft.com/office/drawing/2014/chartex" xmlns:cx1="http://schemas.microsoft.com/office/drawing/2015/9/8/chartex" xmlns:mc="http://schemas.openxmlformats.org/markup-compatibility/2006" xmlns:o="urn:schemas-microsoft-com:office:office" xmlns:r="http://schemas.openxmlformats.org/officeDocument/2006/relationships" xmlns:m="http://schemas.openxmlformats.org/officeDocument/2006/math" xmlns:v="urn:schemas-microsoft-com:vml" xmlns:wp14="http://schemas.microsoft.com/office/word/2010/wordprocessingDrawing" xmlns:wp="http://schemas.openxmlformats.org/drawingml/2006/wordprocessingDrawing" xmlns:w10="urn:schemas-microsoft-com:office:word" xmlns:w="http://schemas.openxmlformats.org/wordprocessingml/2006/main" xmlns:w14="http://schemas.microsoft.com/office/word/2010/wordml" xmlns:w15="http://schemas.microsoft.com/office/word/2012/wordml" xmlns:w16se="http://schemas.microsoft.com/office/word/2015/wordml/symex" xmlns:wpg="http://schemas.microsoft.com/office/word/2010/wordprocessingGroup" xmlns:wpi="http://schemas.microsoft.com/office/word/2010/wordprocessingInk" xmlns:wne="http://schemas.microsoft.com/office/word/2006/wordml" xmlns:wps="http://schemas.microsoft.com/office/word/2010/wordprocessingShape" mc:Ignorable="w14 w15 w16se wp14">
   <w:body>
     <w:p>
       <w:pPr>
@@ -1012,6 +1012,7 @@
       <w:r>
         <w:rPr>
           <w:noProof/>
+          <w:lang w:eastAsia="en-US"/>
         </w:rPr>
         <w:drawing>
           <wp:inline distT="0" distB="0" distL="0" distR="0" wp14:anchorId="3AF9CEC0" wp14:editId="20CC15AD">
@@ -1672,8 +1673,6 @@
       <w:r>
         <w:t>https://trac.pjsip.org/repos/wiki/FAQ#multi-snd</w:t>
       </w:r>
-      <w:bookmarkStart w:id="0" w:name="_GoBack"/>
-      <w:bookmarkEnd w:id="0"/>
     </w:p>
     <w:p>
       <w:pPr>
@@ -1818,6 +1817,7 @@
       <w:r>
         <w:rPr>
           <w:noProof/>
+          <w:lang w:eastAsia="en-US"/>
         </w:rPr>
         <w:lastRenderedPageBreak/>
         <w:drawing>
@@ -2009,6 +2009,7 @@
       <w:r>
         <w:rPr>
           <w:noProof/>
+          <w:lang w:eastAsia="en-US"/>
         </w:rPr>
         <w:drawing>
           <wp:inline distT="0" distB="0" distL="0" distR="0" wp14:anchorId="2CF431BF" wp14:editId="4000B7A8">
@@ -2282,6 +2283,7 @@
       <w:r>
         <w:rPr>
           <w:noProof/>
+          <w:lang w:eastAsia="en-US"/>
         </w:rPr>
         <w:drawing>
           <wp:inline distT="0" distB="0" distL="0" distR="0" wp14:anchorId="1CA3D71B" wp14:editId="051CCAB6">
@@ -2440,6 +2442,7 @@
       <w:r>
         <w:rPr>
           <w:noProof/>
+          <w:lang w:eastAsia="en-US"/>
         </w:rPr>
         <w:drawing>
           <wp:inline distT="0" distB="0" distL="0" distR="0" wp14:anchorId="13B75A4B" wp14:editId="01AE24AE">
@@ -2739,6 +2742,7 @@
       <w:r>
         <w:rPr>
           <w:noProof/>
+          <w:lang w:eastAsia="en-US"/>
         </w:rPr>
         <w:drawing>
           <wp:inline distT="0" distB="0" distL="0" distR="0" wp14:anchorId="30B45B18" wp14:editId="604E6E32">
@@ -3104,7 +3108,10 @@
       </w:r>
       <w:proofErr w:type="gramEnd"/>
       <w:r>
-        <w:t>/configure –with-bcg729=/</w:t>
+        <w:t>/configure --</w:t>
+      </w:r>
+      <w:r>
+        <w:t>with-bcg729=/</w:t>
       </w:r>
       <w:proofErr w:type="spellStart"/>
       <w:r>
@@ -3166,6 +3173,7 @@
       <w:r>
         <w:rPr>
           <w:noProof/>
+          <w:lang w:eastAsia="en-US"/>
         </w:rPr>
         <w:drawing>
           <wp:inline distT="0" distB="0" distL="0" distR="0" wp14:anchorId="562D6BB4" wp14:editId="1630E363">
@@ -3450,6 +3458,7 @@
       <w:r>
         <w:rPr>
           <w:noProof/>
+          <w:lang w:eastAsia="en-US"/>
         </w:rPr>
         <w:drawing>
           <wp:inline distT="0" distB="0" distL="0" distR="0" wp14:anchorId="79015063" wp14:editId="73B47D2E">
@@ -3566,6 +3575,7 @@
       <w:r>
         <w:rPr>
           <w:noProof/>
+          <w:lang w:eastAsia="en-US"/>
         </w:rPr>
         <w:drawing>
           <wp:inline distT="0" distB="0" distL="0" distR="0" wp14:anchorId="338896A8" wp14:editId="0050EF33">
@@ -3761,6 +3771,7 @@
       <w:r>
         <w:rPr>
           <w:noProof/>
+          <w:lang w:eastAsia="en-US"/>
         </w:rPr>
         <w:drawing>
           <wp:inline distT="0" distB="0" distL="0" distR="0" wp14:anchorId="7390284E" wp14:editId="5E3498F3">
@@ -4058,17 +4069,18 @@
       </w:r>
       <w:proofErr w:type="spellStart"/>
       <w:r>
-        <w:t>mục</w:t>
+        <w:t>mụ</w:t>
+      </w:r>
+      <w:r>
+        <w:t>c</w:t>
       </w:r>
       <w:proofErr w:type="spellEnd"/>
       <w:r>
         <w:t xml:space="preserve">: </w:t>
       </w:r>
-      <w:proofErr w:type="spellStart"/>
-      <w:r>
-        <w:t>pjproject</w:t>
-      </w:r>
-      <w:proofErr w:type="spellEnd"/>
+      <w:r>
+        <w:t>/pjproject-2.10</w:t>
+      </w:r>
       <w:r>
         <w:t>/</w:t>
       </w:r>
@@ -4191,6 +4203,7 @@
       <w:r>
         <w:rPr>
           <w:noProof/>
+          <w:lang w:eastAsia="en-US"/>
         </w:rPr>
         <w:lastRenderedPageBreak/>
         <w:drawing>
@@ -4239,14 +4252,268 @@
       <w:pPr>
         <w:pStyle w:val="ListParagraph"/>
       </w:pPr>
+    </w:p>
+    <w:p>
+      <w:pPr>
+        <w:pStyle w:val="ListParagraph"/>
+        <w:rPr>
+          <w:b/>
+        </w:rPr>
+      </w:pPr>
+      <w:proofErr w:type="spellStart"/>
+      <w:r>
+        <w:rPr>
+          <w:b/>
+        </w:rPr>
+        <w:t>Phần</w:t>
+      </w:r>
+      <w:proofErr w:type="spellEnd"/>
+      <w:r>
+        <w:rPr>
+          <w:b/>
+        </w:rPr>
+        <w:t xml:space="preserve"> </w:t>
+      </w:r>
+      <w:proofErr w:type="spellStart"/>
+      <w:r>
+        <w:rPr>
+          <w:b/>
+        </w:rPr>
+        <w:t>tls</w:t>
+      </w:r>
+      <w:proofErr w:type="spellEnd"/>
+      <w:r>
+        <w:rPr>
+          <w:b/>
+        </w:rPr>
+        <w:t>:</w:t>
+      </w:r>
+    </w:p>
+    <w:p>
+      <w:pPr>
+        <w:pStyle w:val="ListParagraph"/>
+      </w:pPr>
+      <w:r>
+        <w:t xml:space="preserve">Build </w:t>
+      </w:r>
+      <w:proofErr w:type="spellStart"/>
+      <w:r>
+        <w:t>lại</w:t>
+      </w:r>
+      <w:proofErr w:type="spellEnd"/>
+      <w:r>
+        <w:t xml:space="preserve"> source </w:t>
+      </w:r>
+      <w:proofErr w:type="spellStart"/>
+      <w:r>
+        <w:t>pjsip</w:t>
+      </w:r>
+      <w:proofErr w:type="spellEnd"/>
+      <w:r>
+        <w:t xml:space="preserve"> </w:t>
+      </w:r>
+      <w:proofErr w:type="spellStart"/>
+      <w:r>
+        <w:t>theo</w:t>
+      </w:r>
+      <w:proofErr w:type="spellEnd"/>
+      <w:r>
+        <w:t xml:space="preserve"> </w:t>
+      </w:r>
+      <w:proofErr w:type="spellStart"/>
+      <w:r>
+        <w:t>hướng</w:t>
+      </w:r>
+      <w:proofErr w:type="spellEnd"/>
+      <w:r>
+        <w:t xml:space="preserve"> </w:t>
+      </w:r>
+      <w:proofErr w:type="spellStart"/>
+      <w:r>
+        <w:t>dẫn</w:t>
+      </w:r>
+      <w:proofErr w:type="spellEnd"/>
+      <w:r>
+        <w:t xml:space="preserve"> </w:t>
+      </w:r>
+      <w:proofErr w:type="spellStart"/>
+      <w:r>
+        <w:t>trong</w:t>
+      </w:r>
+      <w:proofErr w:type="spellEnd"/>
+      <w:r>
+        <w:t xml:space="preserve"> link </w:t>
+      </w:r>
+      <w:proofErr w:type="spellStart"/>
+      <w:r>
+        <w:t>sau</w:t>
+      </w:r>
+      <w:proofErr w:type="spellEnd"/>
+      <w:r>
+        <w:t>:</w:t>
+      </w:r>
+    </w:p>
+    <w:p>
+      <w:pPr>
+        <w:pStyle w:val="ListParagraph"/>
+        <w:ind w:firstLine="720"/>
+        <w:rPr>
+          <w:i/>
+          <w:u w:val="single"/>
+        </w:rPr>
+      </w:pPr>
+      <w:r>
+        <w:rPr>
+          <w:i/>
+          <w:u w:val="single"/>
+        </w:rPr>
+        <w:t>https://trac.pjsip.org/repos/wiki/TLS#BuildPJSIPwithTLSSupport</w:t>
+      </w:r>
+    </w:p>
+    <w:p>
+      <w:r>
+        <w:tab/>
+      </w:r>
+      <w:r>
+        <w:tab/>
+      </w:r>
+      <w:proofErr w:type="spellStart"/>
+      <w:r>
+        <w:t>Chỉ</w:t>
+      </w:r>
+      <w:proofErr w:type="spellEnd"/>
+      <w:r>
+        <w:t xml:space="preserve"> </w:t>
+      </w:r>
+      <w:proofErr w:type="spellStart"/>
+      <w:r>
+        <w:t>tham</w:t>
+      </w:r>
+      <w:proofErr w:type="spellEnd"/>
+      <w:r>
+        <w:t xml:space="preserve"> </w:t>
+      </w:r>
+      <w:proofErr w:type="spellStart"/>
+      <w:r>
+        <w:t>khảo</w:t>
+      </w:r>
+      <w:proofErr w:type="spellEnd"/>
+      <w:r>
+        <w:t xml:space="preserve"> </w:t>
+      </w:r>
+      <w:proofErr w:type="spellStart"/>
+      <w:r>
+        <w:t>đến</w:t>
+      </w:r>
+      <w:proofErr w:type="spellEnd"/>
+      <w:r>
+        <w:t xml:space="preserve"> </w:t>
+      </w:r>
+      <w:proofErr w:type="spellStart"/>
+      <w:r>
+        <w:t>phần</w:t>
+      </w:r>
+      <w:proofErr w:type="spellEnd"/>
+      <w:r>
+        <w:t xml:space="preserve"> </w:t>
+      </w:r>
+      <w:r>
+        <w:t>Build PJSIP with TLS Support</w:t>
+      </w:r>
+      <w:r>
+        <w:t>.</w:t>
+      </w:r>
+    </w:p>
+    <w:p>
+      <w:pPr>
+        <w:pStyle w:val="ListParagraph"/>
+      </w:pPr>
+      <w:proofErr w:type="spellStart"/>
+      <w:r>
+        <w:t>Khai</w:t>
+      </w:r>
+      <w:proofErr w:type="spellEnd"/>
+      <w:r>
+        <w:t xml:space="preserve"> </w:t>
+      </w:r>
+      <w:proofErr w:type="spellStart"/>
+      <w:r>
+        <w:t>báo</w:t>
+      </w:r>
+      <w:proofErr w:type="spellEnd"/>
+      <w:r>
+        <w:t xml:space="preserve"> 1 </w:t>
+      </w:r>
+      <w:proofErr w:type="spellStart"/>
+      <w:r>
+        <w:t>biến</w:t>
+      </w:r>
+      <w:proofErr w:type="spellEnd"/>
+      <w:r>
+        <w:t xml:space="preserve"> </w:t>
+      </w:r>
+      <w:proofErr w:type="spellStart"/>
+      <w:r>
+        <w:t>pjsip_tls_setting</w:t>
+      </w:r>
+      <w:proofErr w:type="spellEnd"/>
+      <w:r>
+        <w:t xml:space="preserve"> </w:t>
+      </w:r>
+      <w:proofErr w:type="spellStart"/>
+      <w:r>
+        <w:t>để</w:t>
+      </w:r>
+      <w:proofErr w:type="spellEnd"/>
+      <w:r>
+        <w:t xml:space="preserve"> </w:t>
+      </w:r>
+      <w:proofErr w:type="spellStart"/>
+      <w:r>
+        <w:t>chứa</w:t>
+      </w:r>
+      <w:proofErr w:type="spellEnd"/>
+      <w:r>
+        <w:t xml:space="preserve"> </w:t>
+      </w:r>
+      <w:proofErr w:type="spellStart"/>
+      <w:r>
+        <w:t>cấu</w:t>
+      </w:r>
+      <w:proofErr w:type="spellEnd"/>
+      <w:r>
+        <w:t xml:space="preserve"> </w:t>
+      </w:r>
+      <w:proofErr w:type="spellStart"/>
+      <w:r>
+        <w:t>hình</w:t>
+      </w:r>
+      <w:proofErr w:type="spellEnd"/>
+      <w:r>
+        <w:t xml:space="preserve"> </w:t>
+      </w:r>
+      <w:proofErr w:type="spellStart"/>
+      <w:r>
+        <w:t>tls</w:t>
+      </w:r>
+      <w:proofErr w:type="spellEnd"/>
+      <w:r>
+        <w:t>:</w:t>
+      </w:r>
+    </w:p>
+    <w:p>
+      <w:pPr>
+        <w:pStyle w:val="ListParagraph"/>
+      </w:pPr>
       <w:r>
         <w:rPr>
           <w:noProof/>
+          <w:lang w:eastAsia="en-US"/>
         </w:rPr>
         <w:drawing>
-          <wp:inline distT="0" distB="0" distL="0" distR="0" wp14:anchorId="7590EE68" wp14:editId="3BC3400F">
-            <wp:extent cx="5943600" cy="890905"/>
-            <wp:effectExtent l="0" t="0" r="0" b="4445"/>
+          <wp:inline distT="0" distB="0" distL="0" distR="0" wp14:anchorId="31AADEFE" wp14:editId="1D56122A">
+            <wp:extent cx="5943600" cy="1037590"/>
+            <wp:effectExtent l="0" t="0" r="0" b="0"/>
             <wp:docPr id="12" name="Picture 12"/>
             <wp:cNvGraphicFramePr>
               <a:graphicFrameLocks xmlns:a="http://schemas.openxmlformats.org/drawingml/2006/main" noChangeAspect="1"/>
@@ -4267,7 +4534,7 @@
                   <pic:spPr>
                     <a:xfrm>
                       <a:off x="0" y="0"/>
-                      <a:ext cx="5943600" cy="890905"/>
+                      <a:ext cx="5943600" cy="1037590"/>
                     </a:xfrm>
                     <a:prstGeom prst="rect">
                       <a:avLst/>
@@ -4279,6 +4546,1324 @@
           </wp:inline>
         </w:drawing>
       </w:r>
+    </w:p>
+    <w:p>
+      <w:pPr>
+        <w:pStyle w:val="ListParagraph"/>
+      </w:pPr>
+    </w:p>
+    <w:p>
+      <w:pPr>
+        <w:pStyle w:val="ListParagraph"/>
+      </w:pPr>
+      <w:proofErr w:type="spellStart"/>
+      <w:r>
+        <w:t>Sau</w:t>
+      </w:r>
+      <w:proofErr w:type="spellEnd"/>
+      <w:r>
+        <w:t xml:space="preserve"> </w:t>
+      </w:r>
+      <w:proofErr w:type="spellStart"/>
+      <w:r>
+        <w:t>đó</w:t>
+      </w:r>
+      <w:proofErr w:type="spellEnd"/>
+      <w:r>
+        <w:t xml:space="preserve"> </w:t>
+      </w:r>
+      <w:proofErr w:type="spellStart"/>
+      <w:r>
+        <w:t>gán</w:t>
+      </w:r>
+      <w:proofErr w:type="spellEnd"/>
+      <w:r>
+        <w:t xml:space="preserve"> </w:t>
+      </w:r>
+      <w:proofErr w:type="spellStart"/>
+      <w:r>
+        <w:t>tls</w:t>
+      </w:r>
+      <w:proofErr w:type="spellEnd"/>
+      <w:r>
+        <w:t xml:space="preserve"> setting </w:t>
+      </w:r>
+      <w:proofErr w:type="spellStart"/>
+      <w:r>
+        <w:t>này</w:t>
+      </w:r>
+      <w:proofErr w:type="spellEnd"/>
+      <w:r>
+        <w:t xml:space="preserve"> </w:t>
+      </w:r>
+      <w:proofErr w:type="spellStart"/>
+      <w:r>
+        <w:t>vào</w:t>
+      </w:r>
+      <w:proofErr w:type="spellEnd"/>
+      <w:r>
+        <w:t xml:space="preserve"> </w:t>
+      </w:r>
+      <w:proofErr w:type="spellStart"/>
+      <w:r>
+        <w:t>cho</w:t>
+      </w:r>
+      <w:proofErr w:type="spellEnd"/>
+      <w:r>
+        <w:t xml:space="preserve"> </w:t>
+      </w:r>
+      <w:proofErr w:type="spellStart"/>
+      <w:r>
+        <w:t>cấu</w:t>
+      </w:r>
+      <w:proofErr w:type="spellEnd"/>
+      <w:r>
+        <w:t xml:space="preserve"> </w:t>
+      </w:r>
+      <w:proofErr w:type="spellStart"/>
+      <w:r>
+        <w:t>hình</w:t>
+      </w:r>
+      <w:proofErr w:type="spellEnd"/>
+      <w:r>
+        <w:t xml:space="preserve"> transport:</w:t>
+      </w:r>
+    </w:p>
+    <w:p>
+      <w:pPr>
+        <w:pStyle w:val="ListParagraph"/>
+      </w:pPr>
+    </w:p>
+    <w:p>
+      <w:pPr>
+        <w:pStyle w:val="ListParagraph"/>
+      </w:pPr>
+      <w:r>
+        <w:rPr>
+          <w:noProof/>
+          <w:lang w:eastAsia="en-US"/>
+        </w:rPr>
+        <w:drawing>
+          <wp:inline distT="0" distB="0" distL="0" distR="0" wp14:anchorId="67719FA8" wp14:editId="6A488E60">
+            <wp:extent cx="5943600" cy="375920"/>
+            <wp:effectExtent l="0" t="0" r="0" b="5080"/>
+            <wp:docPr id="13" name="Picture 13"/>
+            <wp:cNvGraphicFramePr>
+              <a:graphicFrameLocks xmlns:a="http://schemas.openxmlformats.org/drawingml/2006/main" noChangeAspect="1"/>
+            </wp:cNvGraphicFramePr>
+            <a:graphic xmlns:a="http://schemas.openxmlformats.org/drawingml/2006/main">
+              <a:graphicData uri="http://schemas.openxmlformats.org/drawingml/2006/picture">
+                <pic:pic xmlns:pic="http://schemas.openxmlformats.org/drawingml/2006/picture">
+                  <pic:nvPicPr>
+                    <pic:cNvPr id="1" name=""/>
+                    <pic:cNvPicPr/>
+                  </pic:nvPicPr>
+                  <pic:blipFill>
+                    <a:blip r:embed="rId20"/>
+                    <a:stretch>
+                      <a:fillRect/>
+                    </a:stretch>
+                  </pic:blipFill>
+                  <pic:spPr>
+                    <a:xfrm>
+                      <a:off x="0" y="0"/>
+                      <a:ext cx="5943600" cy="375920"/>
+                    </a:xfrm>
+                    <a:prstGeom prst="rect">
+                      <a:avLst/>
+                    </a:prstGeom>
+                  </pic:spPr>
+                </pic:pic>
+              </a:graphicData>
+            </a:graphic>
+          </wp:inline>
+        </w:drawing>
+      </w:r>
+    </w:p>
+    <w:p>
+      <w:pPr>
+        <w:pStyle w:val="ListParagraph"/>
+      </w:pPr>
+    </w:p>
+    <w:p>
+      <w:pPr>
+        <w:pStyle w:val="ListParagraph"/>
+        <w:numPr>
+          <w:ilvl w:val="0"/>
+          <w:numId w:val="1"/>
+        </w:numPr>
+        <w:rPr>
+          <w:b/>
+        </w:rPr>
+      </w:pPr>
+      <w:proofErr w:type="spellStart"/>
+      <w:r>
+        <w:rPr>
+          <w:b/>
+        </w:rPr>
+        <w:t>Phần</w:t>
+      </w:r>
+      <w:proofErr w:type="spellEnd"/>
+      <w:r>
+        <w:rPr>
+          <w:b/>
+        </w:rPr>
+        <w:t xml:space="preserve"> SPI</w:t>
+      </w:r>
+      <w:r>
+        <w:rPr>
+          <w:b/>
+        </w:rPr>
+        <w:t>:</w:t>
+      </w:r>
+    </w:p>
+    <w:p>
+      <w:pPr>
+        <w:pStyle w:val="ListParagraph"/>
+        <w:numPr>
+          <w:ilvl w:val="0"/>
+          <w:numId w:val="2"/>
+        </w:numPr>
+        <w:rPr>
+          <w:b/>
+        </w:rPr>
+      </w:pPr>
+      <w:proofErr w:type="spellStart"/>
+      <w:r>
+        <w:t>Mỗi</w:t>
+      </w:r>
+      <w:proofErr w:type="spellEnd"/>
+      <w:r>
+        <w:t xml:space="preserve"> </w:t>
+      </w:r>
+      <w:proofErr w:type="spellStart"/>
+      <w:r>
+        <w:t>khi</w:t>
+      </w:r>
+      <w:proofErr w:type="spellEnd"/>
+      <w:r>
+        <w:t xml:space="preserve"> </w:t>
+      </w:r>
+      <w:proofErr w:type="spellStart"/>
+      <w:r>
+        <w:t>khởi</w:t>
+      </w:r>
+      <w:proofErr w:type="spellEnd"/>
+      <w:r>
+        <w:t xml:space="preserve"> </w:t>
+      </w:r>
+      <w:proofErr w:type="spellStart"/>
+      <w:r>
+        <w:t>động</w:t>
+      </w:r>
+      <w:proofErr w:type="spellEnd"/>
+      <w:r>
+        <w:t xml:space="preserve"> </w:t>
+      </w:r>
+      <w:proofErr w:type="spellStart"/>
+      <w:r>
+        <w:t>lại</w:t>
+      </w:r>
+      <w:proofErr w:type="spellEnd"/>
+      <w:r>
+        <w:t xml:space="preserve"> bot </w:t>
+      </w:r>
+      <w:proofErr w:type="spellStart"/>
+      <w:r>
+        <w:t>cần</w:t>
+      </w:r>
+      <w:proofErr w:type="spellEnd"/>
+      <w:r>
+        <w:t xml:space="preserve"> </w:t>
+      </w:r>
+      <w:proofErr w:type="spellStart"/>
+      <w:r>
+        <w:t>cài</w:t>
+      </w:r>
+      <w:proofErr w:type="spellEnd"/>
+      <w:r>
+        <w:t xml:space="preserve"> </w:t>
+      </w:r>
+      <w:proofErr w:type="spellStart"/>
+      <w:r>
+        <w:t>đặt</w:t>
+      </w:r>
+      <w:proofErr w:type="spellEnd"/>
+      <w:r>
+        <w:t xml:space="preserve"> driver </w:t>
+      </w:r>
+      <w:proofErr w:type="spellStart"/>
+      <w:r>
+        <w:t>spi</w:t>
+      </w:r>
+      <w:proofErr w:type="spellEnd"/>
+      <w:r>
+        <w:t>:</w:t>
+      </w:r>
+    </w:p>
+    <w:p>
+      <w:pPr>
+        <w:pStyle w:val="HTMLPreformatted"/>
+        <w:pBdr>
+          <w:top w:val="single" w:sz="6" w:space="15" w:color="DDDDFF"/>
+          <w:left w:val="single" w:sz="6" w:space="15" w:color="DDDDFF"/>
+          <w:bottom w:val="single" w:sz="6" w:space="15" w:color="DDDDFF"/>
+          <w:right w:val="single" w:sz="6" w:space="15" w:color="DDDDFF"/>
+        </w:pBdr>
+        <w:shd w:val="clear" w:color="auto" w:fill="FFFFDD"/>
+        <w:spacing w:line="252" w:lineRule="atLeast"/>
+        <w:ind w:left="1440"/>
+        <w:jc w:val="both"/>
+        <w:rPr>
+          <w:rStyle w:val="HTMLCode"/>
+          <w:rFonts w:ascii="Courier" w:hAnsi="Courier"/>
+          <w:color w:val="333333"/>
+          <w:sz w:val="18"/>
+          <w:szCs w:val="18"/>
+        </w:rPr>
+      </w:pPr>
+      <w:proofErr w:type="spellStart"/>
+      <w:r>
+        <w:rPr>
+          <w:rStyle w:val="HTMLCode"/>
+          <w:rFonts w:ascii="Courier" w:hAnsi="Courier"/>
+          <w:color w:val="333333"/>
+          <w:sz w:val="18"/>
+          <w:szCs w:val="18"/>
+        </w:rPr>
+        <w:t>git</w:t>
+      </w:r>
+      <w:proofErr w:type="spellEnd"/>
+      <w:r>
+        <w:rPr>
+          <w:rStyle w:val="HTMLCode"/>
+          <w:rFonts w:ascii="Courier" w:hAnsi="Courier"/>
+          <w:color w:val="333333"/>
+          <w:sz w:val="18"/>
+          <w:szCs w:val="18"/>
+        </w:rPr>
+        <w:t xml:space="preserve"> clone </w:t>
+      </w:r>
+      <w:hyperlink r:id="rId21" w:history="1">
+        <w:r>
+          <w:rPr>
+            <w:rStyle w:val="Hyperlink"/>
+            <w:rFonts w:ascii="Courier" w:hAnsi="Courier"/>
+            <w:sz w:val="18"/>
+            <w:szCs w:val="18"/>
+          </w:rPr>
+          <w:t>https://github.com/MinnowBoard/minnow-max-extras.git</w:t>
+        </w:r>
+      </w:hyperlink>
+    </w:p>
+    <w:p>
+      <w:pPr>
+        <w:pStyle w:val="HTMLPreformatted"/>
+        <w:pBdr>
+          <w:top w:val="single" w:sz="6" w:space="15" w:color="DDDDFF"/>
+          <w:left w:val="single" w:sz="6" w:space="15" w:color="DDDDFF"/>
+          <w:bottom w:val="single" w:sz="6" w:space="15" w:color="DDDDFF"/>
+          <w:right w:val="single" w:sz="6" w:space="15" w:color="DDDDFF"/>
+        </w:pBdr>
+        <w:shd w:val="clear" w:color="auto" w:fill="FFFFDD"/>
+        <w:spacing w:line="252" w:lineRule="atLeast"/>
+        <w:ind w:left="1440"/>
+        <w:jc w:val="both"/>
+        <w:rPr>
+          <w:rStyle w:val="HTMLCode"/>
+          <w:rFonts w:ascii="Courier" w:hAnsi="Courier"/>
+          <w:color w:val="333333"/>
+          <w:sz w:val="18"/>
+          <w:szCs w:val="18"/>
+        </w:rPr>
+      </w:pPr>
+      <w:r>
+        <w:rPr>
+          <w:rStyle w:val="HTMLCode"/>
+          <w:rFonts w:ascii="Courier" w:hAnsi="Courier"/>
+          <w:color w:val="333333"/>
+          <w:sz w:val="18"/>
+          <w:szCs w:val="18"/>
+        </w:rPr>
+        <w:t>$ cd minnow-max-extras/modules/low-speed-</w:t>
+      </w:r>
+      <w:proofErr w:type="spellStart"/>
+      <w:r>
+        <w:rPr>
+          <w:rStyle w:val="HTMLCode"/>
+          <w:rFonts w:ascii="Courier" w:hAnsi="Courier"/>
+          <w:color w:val="333333"/>
+          <w:sz w:val="18"/>
+          <w:szCs w:val="18"/>
+        </w:rPr>
+        <w:t>spidev</w:t>
+      </w:r>
+      <w:proofErr w:type="spellEnd"/>
+      <w:r>
+        <w:rPr>
+          <w:rStyle w:val="HTMLCode"/>
+          <w:rFonts w:ascii="Courier" w:hAnsi="Courier"/>
+          <w:color w:val="333333"/>
+          <w:sz w:val="18"/>
+          <w:szCs w:val="18"/>
+        </w:rPr>
+        <w:t>/</w:t>
+      </w:r>
+      <w:r>
+        <w:rPr>
+          <w:rStyle w:val="HTMLCode"/>
+          <w:rFonts w:ascii="Courier" w:hAnsi="Courier"/>
+          <w:color w:val="333333"/>
+          <w:sz w:val="18"/>
+          <w:szCs w:val="18"/>
+        </w:rPr>
+        <w:tab/>
+      </w:r>
+      <w:r>
+        <w:rPr>
+          <w:rStyle w:val="HTMLCode"/>
+          <w:rFonts w:ascii="Courier" w:hAnsi="Courier"/>
+          <w:color w:val="333333"/>
+          <w:sz w:val="18"/>
+          <w:szCs w:val="18"/>
+        </w:rPr>
+        <w:tab/>
+      </w:r>
+      <w:r>
+        <w:rPr>
+          <w:rStyle w:val="HTMLCode"/>
+          <w:rFonts w:ascii="Courier" w:hAnsi="Courier"/>
+          <w:color w:val="333333"/>
+          <w:sz w:val="18"/>
+          <w:szCs w:val="18"/>
+        </w:rPr>
+        <w:tab/>
+      </w:r>
+    </w:p>
+    <w:p>
+      <w:pPr>
+        <w:pStyle w:val="HTMLPreformatted"/>
+        <w:pBdr>
+          <w:top w:val="single" w:sz="6" w:space="15" w:color="DDDDFF"/>
+          <w:left w:val="single" w:sz="6" w:space="15" w:color="DDDDFF"/>
+          <w:bottom w:val="single" w:sz="6" w:space="15" w:color="DDDDFF"/>
+          <w:right w:val="single" w:sz="6" w:space="15" w:color="DDDDFF"/>
+        </w:pBdr>
+        <w:shd w:val="clear" w:color="auto" w:fill="FFFFDD"/>
+        <w:spacing w:line="252" w:lineRule="atLeast"/>
+        <w:ind w:left="1440"/>
+        <w:jc w:val="both"/>
+        <w:rPr>
+          <w:rStyle w:val="HTMLCode"/>
+          <w:rFonts w:ascii="Courier" w:hAnsi="Courier"/>
+          <w:color w:val="333333"/>
+          <w:sz w:val="18"/>
+          <w:szCs w:val="18"/>
+        </w:rPr>
+      </w:pPr>
+      <w:r>
+        <w:rPr>
+          <w:rStyle w:val="HTMLCode"/>
+          <w:rFonts w:ascii="Courier" w:hAnsi="Courier"/>
+          <w:color w:val="333333"/>
+          <w:sz w:val="18"/>
+          <w:szCs w:val="18"/>
+        </w:rPr>
+        <w:t>$ make</w:t>
+      </w:r>
+      <w:r>
+        <w:rPr>
+          <w:rStyle w:val="HTMLCode"/>
+          <w:rFonts w:ascii="Courier" w:hAnsi="Courier"/>
+          <w:color w:val="333333"/>
+          <w:sz w:val="18"/>
+          <w:szCs w:val="18"/>
+        </w:rPr>
+        <w:tab/>
+      </w:r>
+      <w:r>
+        <w:rPr>
+          <w:rStyle w:val="HTMLCode"/>
+          <w:rFonts w:ascii="Courier" w:hAnsi="Courier"/>
+          <w:color w:val="333333"/>
+          <w:sz w:val="18"/>
+          <w:szCs w:val="18"/>
+        </w:rPr>
+        <w:tab/>
+      </w:r>
+      <w:r>
+        <w:rPr>
+          <w:rStyle w:val="HTMLCode"/>
+          <w:rFonts w:ascii="Courier" w:hAnsi="Courier"/>
+          <w:color w:val="333333"/>
+          <w:sz w:val="18"/>
+          <w:szCs w:val="18"/>
+        </w:rPr>
+        <w:tab/>
+      </w:r>
+    </w:p>
+    <w:p>
+      <w:pPr>
+        <w:pStyle w:val="HTMLPreformatted"/>
+        <w:pBdr>
+          <w:top w:val="single" w:sz="6" w:space="15" w:color="DDDDFF"/>
+          <w:left w:val="single" w:sz="6" w:space="15" w:color="DDDDFF"/>
+          <w:bottom w:val="single" w:sz="6" w:space="15" w:color="DDDDFF"/>
+          <w:right w:val="single" w:sz="6" w:space="15" w:color="DDDDFF"/>
+        </w:pBdr>
+        <w:shd w:val="clear" w:color="auto" w:fill="FFFFDD"/>
+        <w:spacing w:line="252" w:lineRule="atLeast"/>
+        <w:ind w:left="1440"/>
+        <w:jc w:val="both"/>
+        <w:rPr>
+          <w:rStyle w:val="HTMLCode"/>
+          <w:rFonts w:ascii="Courier" w:hAnsi="Courier"/>
+          <w:color w:val="333333"/>
+          <w:sz w:val="18"/>
+          <w:szCs w:val="18"/>
+        </w:rPr>
+      </w:pPr>
+      <w:r>
+        <w:rPr>
+          <w:rStyle w:val="HTMLCode"/>
+          <w:rFonts w:ascii="Courier" w:hAnsi="Courier"/>
+          <w:color w:val="333333"/>
+          <w:sz w:val="18"/>
+          <w:szCs w:val="18"/>
+        </w:rPr>
+        <w:t>...</w:t>
+      </w:r>
+      <w:r>
+        <w:rPr>
+          <w:rStyle w:val="HTMLCode"/>
+          <w:rFonts w:ascii="Courier" w:hAnsi="Courier"/>
+          <w:color w:val="333333"/>
+          <w:sz w:val="18"/>
+          <w:szCs w:val="18"/>
+        </w:rPr>
+        <w:tab/>
+      </w:r>
+      <w:r>
+        <w:rPr>
+          <w:rStyle w:val="HTMLCode"/>
+          <w:rFonts w:ascii="Courier" w:hAnsi="Courier"/>
+          <w:color w:val="333333"/>
+          <w:sz w:val="18"/>
+          <w:szCs w:val="18"/>
+        </w:rPr>
+        <w:tab/>
+      </w:r>
+      <w:r>
+        <w:rPr>
+          <w:rStyle w:val="HTMLCode"/>
+          <w:rFonts w:ascii="Courier" w:hAnsi="Courier"/>
+          <w:color w:val="333333"/>
+          <w:sz w:val="18"/>
+          <w:szCs w:val="18"/>
+        </w:rPr>
+        <w:tab/>
+      </w:r>
+      <w:r>
+        <w:rPr>
+          <w:rStyle w:val="HTMLCode"/>
+          <w:rFonts w:ascii="Courier" w:hAnsi="Courier"/>
+          <w:color w:val="333333"/>
+          <w:sz w:val="18"/>
+          <w:szCs w:val="18"/>
+        </w:rPr>
+        <w:tab/>
+      </w:r>
+      <w:r>
+        <w:rPr>
+          <w:rStyle w:val="HTMLCode"/>
+          <w:rFonts w:ascii="Courier" w:hAnsi="Courier"/>
+          <w:color w:val="333333"/>
+          <w:sz w:val="18"/>
+          <w:szCs w:val="18"/>
+        </w:rPr>
+        <w:tab/>
+      </w:r>
+      <w:r>
+        <w:rPr>
+          <w:rStyle w:val="HTMLCode"/>
+          <w:rFonts w:ascii="Courier" w:hAnsi="Courier"/>
+          <w:color w:val="333333"/>
+          <w:sz w:val="18"/>
+          <w:szCs w:val="18"/>
+        </w:rPr>
+        <w:tab/>
+      </w:r>
+      <w:r>
+        <w:rPr>
+          <w:rStyle w:val="HTMLCode"/>
+          <w:rFonts w:ascii="Courier" w:hAnsi="Courier"/>
+          <w:color w:val="333333"/>
+          <w:sz w:val="18"/>
+          <w:szCs w:val="18"/>
+        </w:rPr>
+        <w:tab/>
+      </w:r>
+      <w:r>
+        <w:rPr>
+          <w:rStyle w:val="HTMLCode"/>
+          <w:rFonts w:ascii="Courier" w:hAnsi="Courier"/>
+          <w:color w:val="333333"/>
+          <w:sz w:val="18"/>
+          <w:szCs w:val="18"/>
+        </w:rPr>
+        <w:tab/>
+      </w:r>
+      <w:r>
+        <w:rPr>
+          <w:rStyle w:val="HTMLCode"/>
+          <w:rFonts w:ascii="Courier" w:hAnsi="Courier"/>
+          <w:color w:val="333333"/>
+          <w:sz w:val="18"/>
+          <w:szCs w:val="18"/>
+        </w:rPr>
+        <w:tab/>
+      </w:r>
+    </w:p>
+    <w:p>
+      <w:pPr>
+        <w:pStyle w:val="HTMLPreformatted"/>
+        <w:pBdr>
+          <w:top w:val="single" w:sz="6" w:space="15" w:color="DDDDFF"/>
+          <w:left w:val="single" w:sz="6" w:space="15" w:color="DDDDFF"/>
+          <w:bottom w:val="single" w:sz="6" w:space="15" w:color="DDDDFF"/>
+          <w:right w:val="single" w:sz="6" w:space="15" w:color="DDDDFF"/>
+        </w:pBdr>
+        <w:shd w:val="clear" w:color="auto" w:fill="FFFFDD"/>
+        <w:spacing w:line="252" w:lineRule="atLeast"/>
+        <w:ind w:left="1440"/>
+        <w:jc w:val="both"/>
+        <w:rPr>
+          <w:color w:val="333333"/>
+          <w:sz w:val="21"/>
+          <w:szCs w:val="21"/>
+        </w:rPr>
+      </w:pPr>
+      <w:r>
+        <w:rPr>
+          <w:rStyle w:val="HTMLCode"/>
+          <w:rFonts w:ascii="Courier" w:hAnsi="Courier"/>
+          <w:color w:val="333333"/>
+          <w:sz w:val="18"/>
+          <w:szCs w:val="18"/>
+        </w:rPr>
+        <w:t xml:space="preserve">$ </w:t>
+      </w:r>
+      <w:proofErr w:type="spellStart"/>
+      <w:r>
+        <w:rPr>
+          <w:rStyle w:val="HTMLCode"/>
+          <w:rFonts w:ascii="Courier" w:hAnsi="Courier"/>
+          <w:color w:val="333333"/>
+          <w:sz w:val="18"/>
+          <w:szCs w:val="18"/>
+        </w:rPr>
+        <w:t>sudo</w:t>
+      </w:r>
+      <w:proofErr w:type="spellEnd"/>
+      <w:r>
+        <w:rPr>
+          <w:rStyle w:val="HTMLCode"/>
+          <w:rFonts w:ascii="Courier" w:hAnsi="Courier"/>
+          <w:color w:val="333333"/>
+          <w:sz w:val="18"/>
+          <w:szCs w:val="18"/>
+        </w:rPr>
+        <w:t xml:space="preserve"> </w:t>
+      </w:r>
+      <w:proofErr w:type="spellStart"/>
+      <w:r>
+        <w:rPr>
+          <w:rStyle w:val="HTMLCode"/>
+          <w:rFonts w:ascii="Courier" w:hAnsi="Courier"/>
+          <w:color w:val="333333"/>
+          <w:sz w:val="18"/>
+          <w:szCs w:val="18"/>
+        </w:rPr>
+        <w:t>insmod</w:t>
+      </w:r>
+      <w:proofErr w:type="spellEnd"/>
+      <w:r>
+        <w:rPr>
+          <w:rStyle w:val="HTMLCode"/>
+          <w:rFonts w:ascii="Courier" w:hAnsi="Courier"/>
+          <w:color w:val="333333"/>
+          <w:sz w:val="18"/>
+          <w:szCs w:val="18"/>
+        </w:rPr>
+        <w:t xml:space="preserve"> low-speed-</w:t>
+      </w:r>
+      <w:proofErr w:type="spellStart"/>
+      <w:proofErr w:type="gramStart"/>
+      <w:r>
+        <w:rPr>
+          <w:rStyle w:val="HTMLCode"/>
+          <w:rFonts w:ascii="Courier" w:hAnsi="Courier"/>
+          <w:color w:val="333333"/>
+          <w:sz w:val="18"/>
+          <w:szCs w:val="18"/>
+        </w:rPr>
+        <w:t>spidev.ko</w:t>
+      </w:r>
+      <w:proofErr w:type="spellEnd"/>
+      <w:proofErr w:type="gramEnd"/>
+    </w:p>
+    <w:p>
+      <w:pPr>
+        <w:pStyle w:val="ListParagraph"/>
+        <w:ind w:left="1440"/>
+        <w:rPr>
+          <w:b/>
+        </w:rPr>
+      </w:pPr>
+    </w:p>
+    <w:p>
+      <w:pPr>
+        <w:pStyle w:val="ListParagraph"/>
+        <w:numPr>
+          <w:ilvl w:val="0"/>
+          <w:numId w:val="2"/>
+        </w:numPr>
+        <w:rPr>
+          <w:b/>
+        </w:rPr>
+      </w:pPr>
+      <w:proofErr w:type="spellStart"/>
+      <w:r>
+        <w:t>Thay</w:t>
+      </w:r>
+      <w:proofErr w:type="spellEnd"/>
+      <w:r>
+        <w:t xml:space="preserve"> </w:t>
+      </w:r>
+      <w:proofErr w:type="spellStart"/>
+      <w:r>
+        <w:t>đổi</w:t>
+      </w:r>
+      <w:proofErr w:type="spellEnd"/>
+      <w:r>
+        <w:t xml:space="preserve"> </w:t>
+      </w:r>
+      <w:proofErr w:type="spellStart"/>
+      <w:r>
+        <w:t>các</w:t>
+      </w:r>
+      <w:proofErr w:type="spellEnd"/>
+      <w:r>
+        <w:t xml:space="preserve"> </w:t>
+      </w:r>
+      <w:proofErr w:type="spellStart"/>
+      <w:r>
+        <w:t>thông</w:t>
+      </w:r>
+      <w:proofErr w:type="spellEnd"/>
+      <w:r>
+        <w:t xml:space="preserve"> </w:t>
+      </w:r>
+      <w:proofErr w:type="spellStart"/>
+      <w:r>
+        <w:t>số</w:t>
+      </w:r>
+      <w:proofErr w:type="spellEnd"/>
+      <w:r>
+        <w:t xml:space="preserve"> SPI </w:t>
+      </w:r>
+      <w:proofErr w:type="spellStart"/>
+      <w:r>
+        <w:t>trong</w:t>
+      </w:r>
+      <w:proofErr w:type="spellEnd"/>
+      <w:r>
+        <w:t xml:space="preserve"> file </w:t>
+      </w:r>
+      <w:proofErr w:type="spellStart"/>
+      <w:r>
+        <w:t>spi.h</w:t>
+      </w:r>
+      <w:proofErr w:type="spellEnd"/>
+    </w:p>
+    <w:p>
+      <w:pPr>
+        <w:pStyle w:val="ListParagraph"/>
+        <w:shd w:val="clear" w:color="auto" w:fill="1E1E1E"/>
+        <w:spacing w:after="0" w:line="285" w:lineRule="atLeast"/>
+        <w:ind w:left="1440"/>
+        <w:rPr>
+          <w:rFonts w:ascii="Consolas" w:eastAsia="Times New Roman" w:hAnsi="Consolas" w:cs="Times New Roman"/>
+          <w:color w:val="D4D4D4"/>
+          <w:sz w:val="21"/>
+          <w:szCs w:val="21"/>
+          <w:lang w:eastAsia="en-US"/>
+        </w:rPr>
+      </w:pPr>
+      <w:r>
+        <w:rPr>
+          <w:rFonts w:ascii="Consolas" w:eastAsia="Times New Roman" w:hAnsi="Consolas" w:cs="Times New Roman"/>
+          <w:color w:val="569CD6"/>
+          <w:sz w:val="21"/>
+          <w:szCs w:val="21"/>
+          <w:lang w:eastAsia="en-US"/>
+        </w:rPr>
+        <w:t>static</w:t>
+      </w:r>
+      <w:r>
+        <w:rPr>
+          <w:rFonts w:ascii="Consolas" w:eastAsia="Times New Roman" w:hAnsi="Consolas" w:cs="Times New Roman"/>
+          <w:color w:val="D4D4D4"/>
+          <w:sz w:val="21"/>
+          <w:szCs w:val="21"/>
+          <w:lang w:eastAsia="en-US"/>
+        </w:rPr>
+        <w:t> </w:t>
+      </w:r>
+      <w:proofErr w:type="spellStart"/>
+      <w:r>
+        <w:rPr>
+          <w:rFonts w:ascii="Consolas" w:eastAsia="Times New Roman" w:hAnsi="Consolas" w:cs="Times New Roman"/>
+          <w:color w:val="569CD6"/>
+          <w:sz w:val="21"/>
+          <w:szCs w:val="21"/>
+          <w:lang w:eastAsia="en-US"/>
+        </w:rPr>
+        <w:t>const</w:t>
+      </w:r>
+      <w:proofErr w:type="spellEnd"/>
+      <w:r>
+        <w:rPr>
+          <w:rFonts w:ascii="Consolas" w:eastAsia="Times New Roman" w:hAnsi="Consolas" w:cs="Times New Roman"/>
+          <w:color w:val="D4D4D4"/>
+          <w:sz w:val="21"/>
+          <w:szCs w:val="21"/>
+          <w:lang w:eastAsia="en-US"/>
+        </w:rPr>
+        <w:t> </w:t>
+      </w:r>
+      <w:r>
+        <w:rPr>
+          <w:rFonts w:ascii="Consolas" w:eastAsia="Times New Roman" w:hAnsi="Consolas" w:cs="Times New Roman"/>
+          <w:color w:val="569CD6"/>
+          <w:sz w:val="21"/>
+          <w:szCs w:val="21"/>
+          <w:lang w:eastAsia="en-US"/>
+        </w:rPr>
+        <w:t>char</w:t>
+      </w:r>
+      <w:r>
+        <w:rPr>
+          <w:rFonts w:ascii="Consolas" w:eastAsia="Times New Roman" w:hAnsi="Consolas" w:cs="Times New Roman"/>
+          <w:color w:val="D4D4D4"/>
+          <w:sz w:val="21"/>
+          <w:szCs w:val="21"/>
+          <w:lang w:eastAsia="en-US"/>
+        </w:rPr>
+        <w:t>   *</w:t>
+      </w:r>
+      <w:r>
+        <w:rPr>
+          <w:rFonts w:ascii="Consolas" w:eastAsia="Times New Roman" w:hAnsi="Consolas" w:cs="Times New Roman"/>
+          <w:color w:val="9CDCFE"/>
+          <w:sz w:val="21"/>
+          <w:szCs w:val="21"/>
+          <w:lang w:eastAsia="en-US"/>
+        </w:rPr>
+        <w:t>device</w:t>
+      </w:r>
+      <w:r>
+        <w:rPr>
+          <w:rFonts w:ascii="Consolas" w:eastAsia="Times New Roman" w:hAnsi="Consolas" w:cs="Times New Roman"/>
+          <w:color w:val="D4D4D4"/>
+          <w:sz w:val="21"/>
+          <w:szCs w:val="21"/>
+          <w:lang w:eastAsia="en-US"/>
+        </w:rPr>
+        <w:t> = </w:t>
+      </w:r>
+      <w:r>
+        <w:rPr>
+          <w:rFonts w:ascii="Consolas" w:eastAsia="Times New Roman" w:hAnsi="Consolas" w:cs="Times New Roman"/>
+          <w:color w:val="CE9178"/>
+          <w:sz w:val="21"/>
+          <w:szCs w:val="21"/>
+          <w:lang w:eastAsia="en-US"/>
+        </w:rPr>
+        <w:t>"/dev/spidev0.0"</w:t>
+      </w:r>
+      <w:r>
+        <w:rPr>
+          <w:rFonts w:ascii="Consolas" w:eastAsia="Times New Roman" w:hAnsi="Consolas" w:cs="Times New Roman"/>
+          <w:color w:val="D4D4D4"/>
+          <w:sz w:val="21"/>
+          <w:szCs w:val="21"/>
+          <w:lang w:eastAsia="en-US"/>
+        </w:rPr>
+        <w:t>;</w:t>
+      </w:r>
+    </w:p>
+    <w:p>
+      <w:pPr>
+        <w:pStyle w:val="ListParagraph"/>
+        <w:shd w:val="clear" w:color="auto" w:fill="1E1E1E"/>
+        <w:spacing w:after="0" w:line="285" w:lineRule="atLeast"/>
+        <w:ind w:left="1440"/>
+        <w:rPr>
+          <w:rFonts w:ascii="Consolas" w:eastAsia="Times New Roman" w:hAnsi="Consolas" w:cs="Times New Roman"/>
+          <w:color w:val="D4D4D4"/>
+          <w:sz w:val="21"/>
+          <w:szCs w:val="21"/>
+          <w:lang w:eastAsia="en-US"/>
+        </w:rPr>
+      </w:pPr>
+      <w:r>
+        <w:rPr>
+          <w:rFonts w:ascii="Consolas" w:eastAsia="Times New Roman" w:hAnsi="Consolas" w:cs="Times New Roman"/>
+          <w:color w:val="569CD6"/>
+          <w:sz w:val="21"/>
+          <w:szCs w:val="21"/>
+          <w:lang w:eastAsia="en-US"/>
+        </w:rPr>
+        <w:t>static</w:t>
+      </w:r>
+      <w:r>
+        <w:rPr>
+          <w:rFonts w:ascii="Consolas" w:eastAsia="Times New Roman" w:hAnsi="Consolas" w:cs="Times New Roman"/>
+          <w:color w:val="D4D4D4"/>
+          <w:sz w:val="21"/>
+          <w:szCs w:val="21"/>
+          <w:lang w:eastAsia="en-US"/>
+        </w:rPr>
+        <w:t> </w:t>
+      </w:r>
+      <w:r>
+        <w:rPr>
+          <w:rFonts w:ascii="Consolas" w:eastAsia="Times New Roman" w:hAnsi="Consolas" w:cs="Times New Roman"/>
+          <w:color w:val="569CD6"/>
+          <w:sz w:val="21"/>
+          <w:szCs w:val="21"/>
+          <w:lang w:eastAsia="en-US"/>
+        </w:rPr>
+        <w:t>uint8_t</w:t>
+      </w:r>
+      <w:r>
+        <w:rPr>
+          <w:rFonts w:ascii="Consolas" w:eastAsia="Times New Roman" w:hAnsi="Consolas" w:cs="Times New Roman"/>
+          <w:color w:val="D4D4D4"/>
+          <w:sz w:val="21"/>
+          <w:szCs w:val="21"/>
+          <w:lang w:eastAsia="en-US"/>
+        </w:rPr>
+        <w:t>      </w:t>
+      </w:r>
+      <w:r>
+        <w:rPr>
+          <w:rFonts w:ascii="Consolas" w:eastAsia="Times New Roman" w:hAnsi="Consolas" w:cs="Times New Roman"/>
+          <w:color w:val="9CDCFE"/>
+          <w:sz w:val="21"/>
+          <w:szCs w:val="21"/>
+          <w:lang w:eastAsia="en-US"/>
+        </w:rPr>
+        <w:t>mode</w:t>
+      </w:r>
+      <w:r>
+        <w:rPr>
+          <w:rFonts w:ascii="Consolas" w:eastAsia="Times New Roman" w:hAnsi="Consolas" w:cs="Times New Roman"/>
+          <w:color w:val="D4D4D4"/>
+          <w:sz w:val="21"/>
+          <w:szCs w:val="21"/>
+          <w:lang w:eastAsia="en-US"/>
+        </w:rPr>
+        <w:t>;</w:t>
+      </w:r>
+    </w:p>
+    <w:p>
+      <w:pPr>
+        <w:pStyle w:val="ListParagraph"/>
+        <w:shd w:val="clear" w:color="auto" w:fill="1E1E1E"/>
+        <w:spacing w:after="0" w:line="285" w:lineRule="atLeast"/>
+        <w:ind w:left="1440"/>
+        <w:rPr>
+          <w:rFonts w:ascii="Consolas" w:eastAsia="Times New Roman" w:hAnsi="Consolas" w:cs="Times New Roman"/>
+          <w:color w:val="D4D4D4"/>
+          <w:sz w:val="21"/>
+          <w:szCs w:val="21"/>
+          <w:lang w:eastAsia="en-US"/>
+        </w:rPr>
+      </w:pPr>
+      <w:r>
+        <w:rPr>
+          <w:rFonts w:ascii="Consolas" w:eastAsia="Times New Roman" w:hAnsi="Consolas" w:cs="Times New Roman"/>
+          <w:color w:val="569CD6"/>
+          <w:sz w:val="21"/>
+          <w:szCs w:val="21"/>
+          <w:lang w:eastAsia="en-US"/>
+        </w:rPr>
+        <w:t>static</w:t>
+      </w:r>
+      <w:r>
+        <w:rPr>
+          <w:rFonts w:ascii="Consolas" w:eastAsia="Times New Roman" w:hAnsi="Consolas" w:cs="Times New Roman"/>
+          <w:color w:val="D4D4D4"/>
+          <w:sz w:val="21"/>
+          <w:szCs w:val="21"/>
+          <w:lang w:eastAsia="en-US"/>
+        </w:rPr>
+        <w:t> </w:t>
+      </w:r>
+      <w:r>
+        <w:rPr>
+          <w:rFonts w:ascii="Consolas" w:eastAsia="Times New Roman" w:hAnsi="Consolas" w:cs="Times New Roman"/>
+          <w:color w:val="569CD6"/>
+          <w:sz w:val="21"/>
+          <w:szCs w:val="21"/>
+          <w:lang w:eastAsia="en-US"/>
+        </w:rPr>
+        <w:t>uint8_t</w:t>
+      </w:r>
+      <w:r>
+        <w:rPr>
+          <w:rFonts w:ascii="Consolas" w:eastAsia="Times New Roman" w:hAnsi="Consolas" w:cs="Times New Roman"/>
+          <w:color w:val="D4D4D4"/>
+          <w:sz w:val="21"/>
+          <w:szCs w:val="21"/>
+          <w:lang w:eastAsia="en-US"/>
+        </w:rPr>
+        <w:t>      </w:t>
+      </w:r>
+      <w:r>
+        <w:rPr>
+          <w:rFonts w:ascii="Consolas" w:eastAsia="Times New Roman" w:hAnsi="Consolas" w:cs="Times New Roman"/>
+          <w:color w:val="9CDCFE"/>
+          <w:sz w:val="21"/>
+          <w:szCs w:val="21"/>
+          <w:lang w:eastAsia="en-US"/>
+        </w:rPr>
+        <w:t>bits</w:t>
+      </w:r>
+      <w:r>
+        <w:rPr>
+          <w:rFonts w:ascii="Consolas" w:eastAsia="Times New Roman" w:hAnsi="Consolas" w:cs="Times New Roman"/>
+          <w:color w:val="D4D4D4"/>
+          <w:sz w:val="21"/>
+          <w:szCs w:val="21"/>
+          <w:lang w:eastAsia="en-US"/>
+        </w:rPr>
+        <w:t> = </w:t>
+      </w:r>
+      <w:r>
+        <w:rPr>
+          <w:rFonts w:ascii="Consolas" w:eastAsia="Times New Roman" w:hAnsi="Consolas" w:cs="Times New Roman"/>
+          <w:color w:val="B5CEA8"/>
+          <w:sz w:val="21"/>
+          <w:szCs w:val="21"/>
+          <w:lang w:eastAsia="en-US"/>
+        </w:rPr>
+        <w:t>8</w:t>
+      </w:r>
+      <w:r>
+        <w:rPr>
+          <w:rFonts w:ascii="Consolas" w:eastAsia="Times New Roman" w:hAnsi="Consolas" w:cs="Times New Roman"/>
+          <w:color w:val="D4D4D4"/>
+          <w:sz w:val="21"/>
+          <w:szCs w:val="21"/>
+          <w:lang w:eastAsia="en-US"/>
+        </w:rPr>
+        <w:t>;</w:t>
+      </w:r>
+    </w:p>
+    <w:p>
+      <w:pPr>
+        <w:pStyle w:val="ListParagraph"/>
+        <w:shd w:val="clear" w:color="auto" w:fill="1E1E1E"/>
+        <w:spacing w:after="0" w:line="285" w:lineRule="atLeast"/>
+        <w:ind w:left="1440"/>
+        <w:rPr>
+          <w:rFonts w:ascii="Consolas" w:eastAsia="Times New Roman" w:hAnsi="Consolas" w:cs="Times New Roman"/>
+          <w:color w:val="D4D4D4"/>
+          <w:sz w:val="21"/>
+          <w:szCs w:val="21"/>
+          <w:lang w:eastAsia="en-US"/>
+        </w:rPr>
+      </w:pPr>
+      <w:r>
+        <w:rPr>
+          <w:rFonts w:ascii="Consolas" w:eastAsia="Times New Roman" w:hAnsi="Consolas" w:cs="Times New Roman"/>
+          <w:color w:val="569CD6"/>
+          <w:sz w:val="21"/>
+          <w:szCs w:val="21"/>
+          <w:lang w:eastAsia="en-US"/>
+        </w:rPr>
+        <w:t>static</w:t>
+      </w:r>
+      <w:r>
+        <w:rPr>
+          <w:rFonts w:ascii="Consolas" w:eastAsia="Times New Roman" w:hAnsi="Consolas" w:cs="Times New Roman"/>
+          <w:color w:val="D4D4D4"/>
+          <w:sz w:val="21"/>
+          <w:szCs w:val="21"/>
+          <w:lang w:eastAsia="en-US"/>
+        </w:rPr>
+        <w:t> </w:t>
+      </w:r>
+      <w:r>
+        <w:rPr>
+          <w:rFonts w:ascii="Consolas" w:eastAsia="Times New Roman" w:hAnsi="Consolas" w:cs="Times New Roman"/>
+          <w:color w:val="569CD6"/>
+          <w:sz w:val="21"/>
+          <w:szCs w:val="21"/>
+          <w:lang w:eastAsia="en-US"/>
+        </w:rPr>
+        <w:t>uint32_t</w:t>
+      </w:r>
+      <w:r>
+        <w:rPr>
+          <w:rFonts w:ascii="Consolas" w:eastAsia="Times New Roman" w:hAnsi="Consolas" w:cs="Times New Roman"/>
+          <w:color w:val="D4D4D4"/>
+          <w:sz w:val="21"/>
+          <w:szCs w:val="21"/>
+          <w:lang w:eastAsia="en-US"/>
+        </w:rPr>
+        <w:t>     </w:t>
+      </w:r>
+      <w:r>
+        <w:rPr>
+          <w:rFonts w:ascii="Consolas" w:eastAsia="Times New Roman" w:hAnsi="Consolas" w:cs="Times New Roman"/>
+          <w:color w:val="9CDCFE"/>
+          <w:sz w:val="21"/>
+          <w:szCs w:val="21"/>
+          <w:lang w:eastAsia="en-US"/>
+        </w:rPr>
+        <w:t>speed</w:t>
+      </w:r>
+      <w:r>
+        <w:rPr>
+          <w:rFonts w:ascii="Consolas" w:eastAsia="Times New Roman" w:hAnsi="Consolas" w:cs="Times New Roman"/>
+          <w:color w:val="D4D4D4"/>
+          <w:sz w:val="21"/>
+          <w:szCs w:val="21"/>
+          <w:lang w:eastAsia="en-US"/>
+        </w:rPr>
+        <w:t> = </w:t>
+      </w:r>
+      <w:r>
+        <w:rPr>
+          <w:rFonts w:ascii="Consolas" w:eastAsia="Times New Roman" w:hAnsi="Consolas" w:cs="Times New Roman"/>
+          <w:color w:val="B5CEA8"/>
+          <w:sz w:val="21"/>
+          <w:szCs w:val="21"/>
+          <w:lang w:eastAsia="en-US"/>
+        </w:rPr>
+        <w:t>1125000</w:t>
+      </w:r>
+      <w:r>
+        <w:rPr>
+          <w:rFonts w:ascii="Consolas" w:eastAsia="Times New Roman" w:hAnsi="Consolas" w:cs="Times New Roman"/>
+          <w:color w:val="D4D4D4"/>
+          <w:sz w:val="21"/>
+          <w:szCs w:val="21"/>
+          <w:lang w:eastAsia="en-US"/>
+        </w:rPr>
+        <w:t>;</w:t>
+      </w:r>
+    </w:p>
+    <w:p>
+      <w:pPr>
+        <w:pStyle w:val="ListParagraph"/>
+        <w:shd w:val="clear" w:color="auto" w:fill="1E1E1E"/>
+        <w:spacing w:after="0" w:line="285" w:lineRule="atLeast"/>
+        <w:ind w:left="1440"/>
+        <w:rPr>
+          <w:rFonts w:ascii="Consolas" w:eastAsia="Times New Roman" w:hAnsi="Consolas" w:cs="Times New Roman"/>
+          <w:color w:val="D4D4D4"/>
+          <w:sz w:val="21"/>
+          <w:szCs w:val="21"/>
+          <w:lang w:eastAsia="en-US"/>
+        </w:rPr>
+      </w:pPr>
+      <w:r>
+        <w:rPr>
+          <w:rFonts w:ascii="Consolas" w:eastAsia="Times New Roman" w:hAnsi="Consolas" w:cs="Times New Roman"/>
+          <w:color w:val="569CD6"/>
+          <w:sz w:val="21"/>
+          <w:szCs w:val="21"/>
+          <w:lang w:eastAsia="en-US"/>
+        </w:rPr>
+        <w:t>static</w:t>
+      </w:r>
+      <w:r>
+        <w:rPr>
+          <w:rFonts w:ascii="Consolas" w:eastAsia="Times New Roman" w:hAnsi="Consolas" w:cs="Times New Roman"/>
+          <w:color w:val="D4D4D4"/>
+          <w:sz w:val="21"/>
+          <w:szCs w:val="21"/>
+          <w:lang w:eastAsia="en-US"/>
+        </w:rPr>
+        <w:t> </w:t>
+      </w:r>
+      <w:r>
+        <w:rPr>
+          <w:rFonts w:ascii="Consolas" w:eastAsia="Times New Roman" w:hAnsi="Consolas" w:cs="Times New Roman"/>
+          <w:color w:val="569CD6"/>
+          <w:sz w:val="21"/>
+          <w:szCs w:val="21"/>
+          <w:lang w:eastAsia="en-US"/>
+        </w:rPr>
+        <w:t>uint16_t</w:t>
+      </w:r>
+      <w:r>
+        <w:rPr>
+          <w:rFonts w:ascii="Consolas" w:eastAsia="Times New Roman" w:hAnsi="Consolas" w:cs="Times New Roman"/>
+          <w:color w:val="D4D4D4"/>
+          <w:sz w:val="21"/>
+          <w:szCs w:val="21"/>
+          <w:lang w:eastAsia="en-US"/>
+        </w:rPr>
+        <w:t>     </w:t>
+      </w:r>
+      <w:r>
+        <w:rPr>
+          <w:rFonts w:ascii="Consolas" w:eastAsia="Times New Roman" w:hAnsi="Consolas" w:cs="Times New Roman"/>
+          <w:color w:val="9CDCFE"/>
+          <w:sz w:val="21"/>
+          <w:szCs w:val="21"/>
+          <w:lang w:eastAsia="en-US"/>
+        </w:rPr>
+        <w:t>delay</w:t>
+      </w:r>
+      <w:r>
+        <w:rPr>
+          <w:rFonts w:ascii="Consolas" w:eastAsia="Times New Roman" w:hAnsi="Consolas" w:cs="Times New Roman"/>
+          <w:color w:val="D4D4D4"/>
+          <w:sz w:val="21"/>
+          <w:szCs w:val="21"/>
+          <w:lang w:eastAsia="en-US"/>
+        </w:rPr>
+        <w:t> = </w:t>
+      </w:r>
+      <w:r>
+        <w:rPr>
+          <w:rFonts w:ascii="Consolas" w:eastAsia="Times New Roman" w:hAnsi="Consolas" w:cs="Times New Roman"/>
+          <w:color w:val="B5CEA8"/>
+          <w:sz w:val="21"/>
+          <w:szCs w:val="21"/>
+          <w:lang w:eastAsia="en-US"/>
+        </w:rPr>
+        <w:t>2000</w:t>
+      </w:r>
+      <w:r>
+        <w:rPr>
+          <w:rFonts w:ascii="Consolas" w:eastAsia="Times New Roman" w:hAnsi="Consolas" w:cs="Times New Roman"/>
+          <w:color w:val="D4D4D4"/>
+          <w:sz w:val="21"/>
+          <w:szCs w:val="21"/>
+          <w:lang w:eastAsia="en-US"/>
+        </w:rPr>
+        <w:t>;</w:t>
+      </w:r>
+    </w:p>
+    <w:p>
+      <w:pPr>
+        <w:pStyle w:val="ListParagraph"/>
+        <w:ind w:left="1440"/>
+        <w:rPr>
+          <w:b/>
+        </w:rPr>
+      </w:pPr>
+    </w:p>
+    <w:p>
+      <w:pPr>
+        <w:pStyle w:val="ListParagraph"/>
+        <w:numPr>
+          <w:ilvl w:val="0"/>
+          <w:numId w:val="2"/>
+        </w:numPr>
+        <w:rPr>
+          <w:b/>
+        </w:rPr>
+      </w:pPr>
+      <w:proofErr w:type="spellStart"/>
+      <w:r>
+        <w:lastRenderedPageBreak/>
+        <w:t>Lúc</w:t>
+      </w:r>
+      <w:proofErr w:type="spellEnd"/>
+      <w:r>
+        <w:t xml:space="preserve"> </w:t>
+      </w:r>
+      <w:proofErr w:type="spellStart"/>
+      <w:r>
+        <w:t>chạy</w:t>
+      </w:r>
+      <w:proofErr w:type="spellEnd"/>
+      <w:r>
+        <w:t xml:space="preserve"> </w:t>
+      </w:r>
+      <w:proofErr w:type="spellStart"/>
+      <w:r>
+        <w:t>chương</w:t>
+      </w:r>
+      <w:proofErr w:type="spellEnd"/>
+      <w:r>
+        <w:t xml:space="preserve"> </w:t>
+      </w:r>
+      <w:proofErr w:type="spellStart"/>
+      <w:r>
+        <w:t>trình</w:t>
+      </w:r>
+      <w:proofErr w:type="spellEnd"/>
+      <w:r>
+        <w:t xml:space="preserve"> </w:t>
+      </w:r>
+      <w:proofErr w:type="spellStart"/>
+      <w:r>
+        <w:t>cần</w:t>
+      </w:r>
+      <w:proofErr w:type="spellEnd"/>
+      <w:r>
+        <w:t xml:space="preserve"> </w:t>
+      </w:r>
+      <w:proofErr w:type="spellStart"/>
+      <w:r>
+        <w:t>chạy</w:t>
+      </w:r>
+      <w:proofErr w:type="spellEnd"/>
+      <w:r>
+        <w:t xml:space="preserve"> </w:t>
+      </w:r>
+      <w:proofErr w:type="spellStart"/>
+      <w:r>
+        <w:t>dưới</w:t>
+      </w:r>
+      <w:proofErr w:type="spellEnd"/>
+      <w:r>
+        <w:t xml:space="preserve"> </w:t>
+      </w:r>
+      <w:proofErr w:type="spellStart"/>
+      <w:r>
+        <w:t>quyền</w:t>
+      </w:r>
+      <w:proofErr w:type="spellEnd"/>
+      <w:r>
+        <w:t xml:space="preserve"> </w:t>
+      </w:r>
+      <w:proofErr w:type="spellStart"/>
+      <w:r>
+        <w:t>sudo</w:t>
+      </w:r>
+      <w:bookmarkStart w:id="0" w:name="_GoBack"/>
+      <w:bookmarkEnd w:id="0"/>
+      <w:proofErr w:type="spellEnd"/>
+    </w:p>
+    <w:p>
+      <w:pPr>
+        <w:pStyle w:val="ListParagraph"/>
+        <w:ind w:left="1440"/>
+        <w:rPr>
+          <w:b/>
+        </w:rPr>
+      </w:pPr>
     </w:p>
     <w:sectPr>
       <w:pgSz w:w="12240" w:h="15840"/>
@@ -4291,7 +5876,7 @@
 </file>
 
 <file path=word/numbering.xml><?xml version="1.0" encoding="utf-8"?>
-<w:numbering xmlns:wpc="http://schemas.microsoft.com/office/word/2010/wordprocessingCanvas" xmlns:cx="http://schemas.microsoft.com/office/drawing/2014/chartex" xmlns:mc="http://schemas.openxmlformats.org/markup-compatibility/2006" xmlns:o="urn:schemas-microsoft-com:office:office" xmlns:r="http://schemas.openxmlformats.org/officeDocument/2006/relationships" xmlns:m="http://schemas.openxmlformats.org/officeDocument/2006/math" xmlns:v="urn:schemas-microsoft-com:vml" xmlns:wp14="http://schemas.microsoft.com/office/word/2010/wordprocessingDrawing" xmlns:wp="http://schemas.openxmlformats.org/drawingml/2006/wordprocessingDrawing" xmlns:w10="urn:schemas-microsoft-com:office:word" xmlns:w="http://schemas.openxmlformats.org/wordprocessingml/2006/main" xmlns:w14="http://schemas.microsoft.com/office/word/2010/wordml" xmlns:w15="http://schemas.microsoft.com/office/word/2012/wordml" xmlns:w16se="http://schemas.microsoft.com/office/word/2015/wordml/symex" xmlns:wpg="http://schemas.microsoft.com/office/word/2010/wordprocessingGroup" xmlns:wpi="http://schemas.microsoft.com/office/word/2010/wordprocessingInk" xmlns:wne="http://schemas.microsoft.com/office/word/2006/wordml" xmlns:wps="http://schemas.microsoft.com/office/word/2010/wordprocessingShape" mc:Ignorable="w14 w15 w16se wp14">
+<w:numbering xmlns:wpc="http://schemas.microsoft.com/office/word/2010/wordprocessingCanvas" xmlns:cx="http://schemas.microsoft.com/office/drawing/2014/chartex" xmlns:cx1="http://schemas.microsoft.com/office/drawing/2015/9/8/chartex" xmlns:mc="http://schemas.openxmlformats.org/markup-compatibility/2006" xmlns:o="urn:schemas-microsoft-com:office:office" xmlns:r="http://schemas.openxmlformats.org/officeDocument/2006/relationships" xmlns:m="http://schemas.openxmlformats.org/officeDocument/2006/math" xmlns:v="urn:schemas-microsoft-com:vml" xmlns:wp14="http://schemas.microsoft.com/office/word/2010/wordprocessingDrawing" xmlns:wp="http://schemas.openxmlformats.org/drawingml/2006/wordprocessingDrawing" xmlns:w10="urn:schemas-microsoft-com:office:word" xmlns:w="http://schemas.openxmlformats.org/wordprocessingml/2006/main" xmlns:w14="http://schemas.microsoft.com/office/word/2010/wordml" xmlns:w15="http://schemas.microsoft.com/office/word/2012/wordml" xmlns:w16se="http://schemas.microsoft.com/office/word/2015/wordml/symex" xmlns:wpg="http://schemas.microsoft.com/office/word/2010/wordprocessingGroup" xmlns:wpi="http://schemas.microsoft.com/office/word/2010/wordprocessingInk" xmlns:wne="http://schemas.microsoft.com/office/word/2006/wordml" xmlns:wps="http://schemas.microsoft.com/office/word/2010/wordprocessingShape" mc:Ignorable="w14 w15 w16se wp14">
   <w:abstractNum w:abstractNumId="0" w15:restartNumberingAfterBreak="0">
     <w:nsid w:val="453C5154"/>
     <w:multiLevelType w:val="hybridMultilevel"/>
@@ -4404,8 +5989,124 @@
       </w:rPr>
     </w:lvl>
   </w:abstractNum>
+  <w:abstractNum w:abstractNumId="1" w15:restartNumberingAfterBreak="0">
+    <w:nsid w:val="62AC1F73"/>
+    <w:multiLevelType w:val="hybridMultilevel"/>
+    <w:tmpl w:val="0714E15A"/>
+    <w:lvl w:ilvl="0" w:tplc="04090003">
+      <w:start w:val="1"/>
+      <w:numFmt w:val="bullet"/>
+      <w:lvlText w:val="o"/>
+      <w:lvlJc w:val="left"/>
+      <w:pPr>
+        <w:ind w:left="1440" w:hanging="360"/>
+      </w:pPr>
+      <w:rPr>
+        <w:rFonts w:ascii="Courier New" w:hAnsi="Courier New" w:cs="Courier New" w:hint="default"/>
+      </w:rPr>
+    </w:lvl>
+    <w:lvl w:ilvl="1" w:tplc="04090003" w:tentative="1">
+      <w:start w:val="1"/>
+      <w:numFmt w:val="bullet"/>
+      <w:lvlText w:val="o"/>
+      <w:lvlJc w:val="left"/>
+      <w:pPr>
+        <w:ind w:left="2160" w:hanging="360"/>
+      </w:pPr>
+      <w:rPr>
+        <w:rFonts w:ascii="Courier New" w:hAnsi="Courier New" w:cs="Courier New" w:hint="default"/>
+      </w:rPr>
+    </w:lvl>
+    <w:lvl w:ilvl="2" w:tplc="04090005" w:tentative="1">
+      <w:start w:val="1"/>
+      <w:numFmt w:val="bullet"/>
+      <w:lvlText w:val=""/>
+      <w:lvlJc w:val="left"/>
+      <w:pPr>
+        <w:ind w:left="2880" w:hanging="360"/>
+      </w:pPr>
+      <w:rPr>
+        <w:rFonts w:ascii="Wingdings" w:hAnsi="Wingdings" w:hint="default"/>
+      </w:rPr>
+    </w:lvl>
+    <w:lvl w:ilvl="3" w:tplc="04090001" w:tentative="1">
+      <w:start w:val="1"/>
+      <w:numFmt w:val="bullet"/>
+      <w:lvlText w:val=""/>
+      <w:lvlJc w:val="left"/>
+      <w:pPr>
+        <w:ind w:left="3600" w:hanging="360"/>
+      </w:pPr>
+      <w:rPr>
+        <w:rFonts w:ascii="Symbol" w:hAnsi="Symbol" w:hint="default"/>
+      </w:rPr>
+    </w:lvl>
+    <w:lvl w:ilvl="4" w:tplc="04090003" w:tentative="1">
+      <w:start w:val="1"/>
+      <w:numFmt w:val="bullet"/>
+      <w:lvlText w:val="o"/>
+      <w:lvlJc w:val="left"/>
+      <w:pPr>
+        <w:ind w:left="4320" w:hanging="360"/>
+      </w:pPr>
+      <w:rPr>
+        <w:rFonts w:ascii="Courier New" w:hAnsi="Courier New" w:cs="Courier New" w:hint="default"/>
+      </w:rPr>
+    </w:lvl>
+    <w:lvl w:ilvl="5" w:tplc="04090005" w:tentative="1">
+      <w:start w:val="1"/>
+      <w:numFmt w:val="bullet"/>
+      <w:lvlText w:val=""/>
+      <w:lvlJc w:val="left"/>
+      <w:pPr>
+        <w:ind w:left="5040" w:hanging="360"/>
+      </w:pPr>
+      <w:rPr>
+        <w:rFonts w:ascii="Wingdings" w:hAnsi="Wingdings" w:hint="default"/>
+      </w:rPr>
+    </w:lvl>
+    <w:lvl w:ilvl="6" w:tplc="04090001" w:tentative="1">
+      <w:start w:val="1"/>
+      <w:numFmt w:val="bullet"/>
+      <w:lvlText w:val=""/>
+      <w:lvlJc w:val="left"/>
+      <w:pPr>
+        <w:ind w:left="5760" w:hanging="360"/>
+      </w:pPr>
+      <w:rPr>
+        <w:rFonts w:ascii="Symbol" w:hAnsi="Symbol" w:hint="default"/>
+      </w:rPr>
+    </w:lvl>
+    <w:lvl w:ilvl="7" w:tplc="04090003" w:tentative="1">
+      <w:start w:val="1"/>
+      <w:numFmt w:val="bullet"/>
+      <w:lvlText w:val="o"/>
+      <w:lvlJc w:val="left"/>
+      <w:pPr>
+        <w:ind w:left="6480" w:hanging="360"/>
+      </w:pPr>
+      <w:rPr>
+        <w:rFonts w:ascii="Courier New" w:hAnsi="Courier New" w:cs="Courier New" w:hint="default"/>
+      </w:rPr>
+    </w:lvl>
+    <w:lvl w:ilvl="8" w:tplc="04090005" w:tentative="1">
+      <w:start w:val="1"/>
+      <w:numFmt w:val="bullet"/>
+      <w:lvlText w:val=""/>
+      <w:lvlJc w:val="left"/>
+      <w:pPr>
+        <w:ind w:left="7200" w:hanging="360"/>
+      </w:pPr>
+      <w:rPr>
+        <w:rFonts w:ascii="Wingdings" w:hAnsi="Wingdings" w:hint="default"/>
+      </w:rPr>
+    </w:lvl>
+  </w:abstractNum>
   <w:num w:numId="1">
     <w:abstractNumId w:val="0"/>
+  </w:num>
+  <w:num w:numId="2">
+    <w:abstractNumId w:val="1"/>
   </w:num>
 </w:numbering>
 </file>
@@ -4853,6 +6554,66 @@
       <w:u w:val="single"/>
     </w:rPr>
   </w:style>
+  <w:style w:type="paragraph" w:styleId="HTMLPreformatted">
+    <w:name w:val="HTML Preformatted"/>
+    <w:basedOn w:val="Normal"/>
+    <w:link w:val="HTMLPreformattedChar"/>
+    <w:uiPriority w:val="99"/>
+    <w:unhideWhenUsed/>
+    <w:rsid w:val="00C0467F"/>
+    <w:pPr>
+      <w:tabs>
+        <w:tab w:val="left" w:pos="916"/>
+        <w:tab w:val="left" w:pos="1832"/>
+        <w:tab w:val="left" w:pos="2748"/>
+        <w:tab w:val="left" w:pos="3664"/>
+        <w:tab w:val="left" w:pos="4580"/>
+        <w:tab w:val="left" w:pos="5496"/>
+        <w:tab w:val="left" w:pos="6412"/>
+        <w:tab w:val="left" w:pos="7328"/>
+        <w:tab w:val="left" w:pos="8244"/>
+        <w:tab w:val="left" w:pos="9160"/>
+        <w:tab w:val="left" w:pos="10076"/>
+        <w:tab w:val="left" w:pos="10992"/>
+        <w:tab w:val="left" w:pos="11908"/>
+        <w:tab w:val="left" w:pos="12824"/>
+        <w:tab w:val="left" w:pos="13740"/>
+        <w:tab w:val="left" w:pos="14656"/>
+      </w:tabs>
+      <w:spacing w:after="0" w:line="240" w:lineRule="auto"/>
+    </w:pPr>
+    <w:rPr>
+      <w:rFonts w:ascii="Courier New" w:eastAsia="Times New Roman" w:hAnsi="Courier New" w:cs="Courier New"/>
+      <w:sz w:val="20"/>
+      <w:szCs w:val="20"/>
+      <w:lang w:eastAsia="en-US"/>
+    </w:rPr>
+  </w:style>
+  <w:style w:type="character" w:customStyle="1" w:styleId="HTMLPreformattedChar">
+    <w:name w:val="HTML Preformatted Char"/>
+    <w:basedOn w:val="DefaultParagraphFont"/>
+    <w:link w:val="HTMLPreformatted"/>
+    <w:uiPriority w:val="99"/>
+    <w:rsid w:val="00C0467F"/>
+    <w:rPr>
+      <w:rFonts w:ascii="Courier New" w:eastAsia="Times New Roman" w:hAnsi="Courier New" w:cs="Courier New"/>
+      <w:sz w:val="20"/>
+      <w:szCs w:val="20"/>
+      <w:lang w:eastAsia="en-US"/>
+    </w:rPr>
+  </w:style>
+  <w:style w:type="character" w:styleId="HTMLCode">
+    <w:name w:val="HTML Code"/>
+    <w:uiPriority w:val="99"/>
+    <w:semiHidden/>
+    <w:unhideWhenUsed/>
+    <w:rsid w:val="00C0467F"/>
+    <w:rPr>
+      <w:rFonts w:ascii="Courier New" w:eastAsia="Times New Roman" w:hAnsi="Courier New" w:cs="Courier New"/>
+      <w:sz w:val="20"/>
+      <w:szCs w:val="20"/>
+    </w:rPr>
+  </w:style>
 </w:styles>
 </file>
 

</xml_diff>